<commit_message>
Updated instructions for 10.2 testing
and publishing to IRMA.
</commit_message>
<xml_diff>
--- a/Docs/Installation Instructions - GPX Plugin.docx
+++ b/Docs/Installation Instructions - GPX Plugin.docx
@@ -1,6 +1,6 @@
 
 <file path=word/document.xml><?xml version="1.0" encoding="utf-8"?>
-<w:document xmlns:ve="http://schemas.openxmlformats.org/markup-compatibility/2006" xmlns:o="urn:schemas-microsoft-com:office:office" xmlns:r="http://schemas.openxmlformats.org/officeDocument/2006/relationships" xmlns:m="http://schemas.openxmlformats.org/officeDocument/2006/math" xmlns:v="urn:schemas-microsoft-com:vml" xmlns:wp="http://schemas.openxmlformats.org/drawingml/2006/wordprocessingDrawing" xmlns:w10="urn:schemas-microsoft-com:office:word" xmlns:w="http://schemas.openxmlformats.org/wordprocessingml/2006/main" xmlns:wne="http://schemas.microsoft.com/office/word/2006/wordml">
+<w:document xmlns:wpc="http://schemas.microsoft.com/office/word/2010/wordprocessingCanvas" xmlns:mc="http://schemas.openxmlformats.org/markup-compatibility/2006" xmlns:o="urn:schemas-microsoft-com:office:office" xmlns:r="http://schemas.openxmlformats.org/officeDocument/2006/relationships" xmlns:m="http://schemas.openxmlformats.org/officeDocument/2006/math" xmlns:v="urn:schemas-microsoft-com:vml" xmlns:wp14="http://schemas.microsoft.com/office/word/2010/wordprocessingDrawing" xmlns:wp="http://schemas.openxmlformats.org/drawingml/2006/wordprocessingDrawing" xmlns:w10="urn:schemas-microsoft-com:office:word" xmlns:w="http://schemas.openxmlformats.org/wordprocessingml/2006/main" xmlns:w14="http://schemas.microsoft.com/office/word/2010/wordml" xmlns:wpg="http://schemas.microsoft.com/office/word/2010/wordprocessingGroup" xmlns:wpi="http://schemas.microsoft.com/office/word/2010/wordprocessingInk" xmlns:wne="http://schemas.microsoft.com/office/word/2006/wordml" xmlns:wps="http://schemas.microsoft.com/office/word/2010/wordprocessingShape" mc:Ignorable="w14 wp14">
   <w:body>
     <w:p>
       <w:pPr>
@@ -9,12 +9,137 @@
       <w:r>
         <w:t>GPX Plug-in for ArcGIS 10</w:t>
       </w:r>
+      <w:r>
+        <w:t>.x</w:t>
+      </w:r>
     </w:p>
     <w:p>
       <w:pPr>
         <w:pStyle w:val="Heading1"/>
       </w:pPr>
       <w:r>
+        <w:t>Background</w:t>
+      </w:r>
+    </w:p>
+    <w:p>
+      <w:pPr>
+        <w:pStyle w:val="Heading1"/>
+        <w:rPr>
+          <w:rFonts w:asciiTheme="minorHAnsi" w:eastAsiaTheme="minorEastAsia" w:hAnsiTheme="minorHAnsi" w:cstheme="minorBidi"/>
+          <w:b w:val="0"/>
+          <w:bCs w:val="0"/>
+          <w:color w:val="auto"/>
+          <w:sz w:val="22"/>
+          <w:szCs w:val="22"/>
+        </w:rPr>
+      </w:pPr>
+      <w:r>
+        <w:rPr>
+          <w:rFonts w:asciiTheme="minorHAnsi" w:eastAsiaTheme="minorEastAsia" w:hAnsiTheme="minorHAnsi" w:cstheme="minorBidi"/>
+          <w:b w:val="0"/>
+          <w:bCs w:val="0"/>
+          <w:color w:val="auto"/>
+          <w:sz w:val="22"/>
+          <w:szCs w:val="22"/>
+        </w:rPr>
+        <w:t xml:space="preserve">GPX is now the universal exchange format between consumer </w:t>
+      </w:r>
+      <w:proofErr w:type="gramStart"/>
+      <w:r>
+        <w:rPr>
+          <w:rFonts w:asciiTheme="minorHAnsi" w:eastAsiaTheme="minorEastAsia" w:hAnsiTheme="minorHAnsi" w:cstheme="minorBidi"/>
+          <w:b w:val="0"/>
+          <w:bCs w:val="0"/>
+          <w:color w:val="auto"/>
+          <w:sz w:val="22"/>
+          <w:szCs w:val="22"/>
+        </w:rPr>
+        <w:t>or</w:t>
+      </w:r>
+      <w:proofErr w:type="gramEnd"/>
+      <w:r>
+        <w:rPr>
+          <w:rFonts w:asciiTheme="minorHAnsi" w:eastAsiaTheme="minorEastAsia" w:hAnsiTheme="minorHAnsi" w:cstheme="minorBidi"/>
+          <w:b w:val="0"/>
+          <w:bCs w:val="0"/>
+          <w:color w:val="auto"/>
+          <w:sz w:val="22"/>
+          <w:szCs w:val="22"/>
+        </w:rPr>
+        <w:t xml:space="preserve"> recreational GPS devices.  Modern Garmin Personal Navigation Devices (PNDs) all now store waypoints, routes, and tracks in this format so it makes sense to develop a capability to connect directly to a Garmin and pull data directly into an ArcGIS map.  This Plug-in provides this access by allowing direct connection to a Garmin, or access to any GPX format saved on disk.  New in ArcGIS 10.1 is a tool (Toolbox / Conversion / From GPS) that converts one GPX file to a feature, but this Plug-in has more versatility since it creates on-the-fly feature classes for track points (points, lines and areas) as well as direct exposure of the data as a data type in Catalog.  This tool </w:t>
+      </w:r>
+      <w:r>
+        <w:rPr>
+          <w:rFonts w:asciiTheme="minorHAnsi" w:eastAsiaTheme="minorEastAsia" w:hAnsiTheme="minorHAnsi" w:cstheme="minorBidi"/>
+          <w:b w:val="0"/>
+          <w:bCs w:val="0"/>
+          <w:color w:val="auto"/>
+          <w:sz w:val="22"/>
+          <w:szCs w:val="22"/>
+        </w:rPr>
+        <w:t>has been tested in ArcGIS 10</w:t>
+      </w:r>
+      <w:r>
+        <w:rPr>
+          <w:rFonts w:asciiTheme="minorHAnsi" w:eastAsiaTheme="minorEastAsia" w:hAnsiTheme="minorHAnsi" w:cstheme="minorBidi"/>
+          <w:b w:val="0"/>
+          <w:bCs w:val="0"/>
+          <w:color w:val="auto"/>
+          <w:sz w:val="22"/>
+          <w:szCs w:val="22"/>
+        </w:rPr>
+        <w:t>.0</w:t>
+      </w:r>
+      <w:r>
+        <w:rPr>
+          <w:rFonts w:asciiTheme="minorHAnsi" w:eastAsiaTheme="minorEastAsia" w:hAnsiTheme="minorHAnsi" w:cstheme="minorBidi"/>
+          <w:b w:val="0"/>
+          <w:bCs w:val="0"/>
+          <w:color w:val="auto"/>
+          <w:sz w:val="22"/>
+          <w:szCs w:val="22"/>
+        </w:rPr>
+        <w:t>,</w:t>
+      </w:r>
+      <w:r>
+        <w:rPr>
+          <w:rFonts w:asciiTheme="minorHAnsi" w:eastAsiaTheme="minorEastAsia" w:hAnsiTheme="minorHAnsi" w:cstheme="minorBidi"/>
+          <w:b w:val="0"/>
+          <w:bCs w:val="0"/>
+          <w:color w:val="auto"/>
+          <w:sz w:val="22"/>
+          <w:szCs w:val="22"/>
+        </w:rPr>
+        <w:t xml:space="preserve"> 10.1</w:t>
+      </w:r>
+      <w:r>
+        <w:rPr>
+          <w:rFonts w:asciiTheme="minorHAnsi" w:eastAsiaTheme="minorEastAsia" w:hAnsiTheme="minorHAnsi" w:cstheme="minorBidi"/>
+          <w:b w:val="0"/>
+          <w:bCs w:val="0"/>
+          <w:color w:val="auto"/>
+          <w:sz w:val="22"/>
+          <w:szCs w:val="22"/>
+        </w:rPr>
+        <w:t>, and 10.2</w:t>
+      </w:r>
+      <w:r>
+        <w:rPr>
+          <w:rFonts w:asciiTheme="minorHAnsi" w:eastAsiaTheme="minorEastAsia" w:hAnsiTheme="minorHAnsi" w:cstheme="minorBidi"/>
+          <w:b w:val="0"/>
+          <w:bCs w:val="0"/>
+          <w:color w:val="auto"/>
+          <w:sz w:val="22"/>
+          <w:szCs w:val="22"/>
+        </w:rPr>
+        <w:t>. </w:t>
+      </w:r>
+    </w:p>
+    <w:p>
+      <w:pPr>
+        <w:pStyle w:val="Heading1"/>
+      </w:pPr>
+      <w:r>
         <w:t>Installation</w:t>
       </w:r>
     </w:p>
@@ -53,506 +178,782 @@
         </w:numPr>
       </w:pPr>
       <w:r>
-        <w:t xml:space="preserve">Grab these instructions and zip file from </w:t>
-      </w:r>
-      <w:r>
-        <w:rPr>
-          <w:rFonts w:ascii="Helv" w:hAnsi="Helv" w:cs="Helv"/>
+        <w:rPr>
+          <w:rFonts w:cstheme="minorHAnsi"/>
+        </w:rPr>
+        <w:t>If you are on the NPS network, g</w:t>
+      </w:r>
+      <w:r>
+        <w:rPr>
+          <w:rFonts w:cstheme="minorHAnsi"/>
+        </w:rPr>
+        <w:t xml:space="preserve">rab these instructions and zip file from </w:t>
+      </w:r>
+      <w:hyperlink r:id="rId6" w:history="1">
+        <w:r>
+          <w:rPr>
+            <w:rStyle w:val="Hyperlink"/>
+            <w:rFonts w:cstheme="minorHAnsi"/>
+          </w:rPr>
+          <w:t>\\165.83.60.59\GISData\GIS\ArcGIS10.0\Applications\GPX_PlugIn</w:t>
+        </w:r>
+      </w:hyperlink>
+      <w:r>
+        <w:rPr>
+          <w:rFonts w:cstheme="minorHAnsi"/>
+          <w:color w:val="000000"/>
+        </w:rPr>
+        <w:t xml:space="preserve"> or on the internet from IRMA (</w:t>
+      </w:r>
+      <w:hyperlink r:id="rId7" w:history="1">
+        <w:r>
+          <w:rPr>
+            <w:rStyle w:val="Hyperlink"/>
+            <w:rFonts w:cstheme="minorHAnsi"/>
+          </w:rPr>
+          <w:t>https://irma.nps.gov/App/Reference/Profile/2203303</w:t>
+        </w:r>
+      </w:hyperlink>
+      <w:r>
+        <w:t>)</w:t>
+      </w:r>
+    </w:p>
+    <w:p>
+      <w:pPr>
+        <w:pStyle w:val="ListParagraph"/>
+        <w:numPr>
+          <w:ilvl w:val="0"/>
+          <w:numId w:val="5"/>
+        </w:numPr>
+      </w:pPr>
+      <w:r>
+        <w:t xml:space="preserve">Unzip the download file into a stable </w:t>
+      </w:r>
+      <w:r>
+        <w:t xml:space="preserve">local (not network) directory.  </w:t>
+      </w:r>
+      <w:r>
+        <w:t>I</w:t>
+      </w:r>
+      <w:r>
+        <w:t xml:space="preserve"> recommend </w:t>
+      </w:r>
+      <w:r>
+        <w:rPr>
           <w:b/>
-          <w:color w:val="000000"/>
-          <w:sz w:val="20"/>
-          <w:szCs w:val="20"/>
-        </w:rPr>
-        <w:t>\\165.83.60.59\GISData\GIS\ArcGIS10.0\Applications\GPX_PlugIn</w:t>
-      </w:r>
-      <w:r>
-        <w:rPr>
-          <w:rFonts w:ascii="Helv" w:hAnsi="Helv" w:cs="Helv"/>
-          <w:color w:val="000000"/>
-          <w:sz w:val="20"/>
-          <w:szCs w:val="20"/>
-        </w:rPr>
+        </w:rPr>
+        <w:t>C:\Program Files\GPX Plug</w:t>
+      </w:r>
+      <w:r>
+        <w:rPr>
+          <w:b/>
+        </w:rPr>
+        <w:t>in</w:t>
+      </w:r>
+      <w:r>
+        <w:t xml:space="preserve"> if you have permission</w:t>
+      </w:r>
+      <w:r>
+        <w:t xml:space="preserve"> to write to </w:t>
+      </w:r>
+      <w:r>
+        <w:t>the system folders</w:t>
+      </w:r>
+      <w:r>
+        <w:t>, otherwise create a folder in your personal workspace (c:\documents and settings\</w:t>
+      </w:r>
+      <w:proofErr w:type="spellStart"/>
+      <w:r>
+        <w:t>loginname</w:t>
+      </w:r>
+      <w:proofErr w:type="spellEnd"/>
+      <w:r>
+        <w:t xml:space="preserve"> on XP, or c:\users\loginname on Windows 7)</w:t>
+      </w:r>
+      <w:r>
+        <w:t xml:space="preserve">.  </w:t>
+      </w:r>
+      <w:r>
+        <w:t>In between the register/unregister process, ArcGIS will look for the plug-in in the folder where it was registered.  If it is delete</w:t>
+      </w:r>
+      <w:r>
+        <w:t>d or moved</w:t>
+      </w:r>
+      <w:r>
+        <w:t xml:space="preserve"> the plug-in will cease to function.</w:t>
+      </w:r>
+    </w:p>
+    <w:p>
+      <w:pPr>
+        <w:pStyle w:val="ListParagraph"/>
+        <w:numPr>
+          <w:ilvl w:val="0"/>
+          <w:numId w:val="5"/>
+        </w:numPr>
+      </w:pPr>
+      <w:r>
+        <w:t>There should be two batch files (</w:t>
+      </w:r>
+      <w:r>
+        <w:rPr>
+          <w:b/>
+        </w:rPr>
+        <w:t>reg.bat</w:t>
+      </w:r>
+      <w:r>
+        <w:t xml:space="preserve"> and </w:t>
+      </w:r>
+      <w:r>
+        <w:rPr>
+          <w:b/>
+        </w:rPr>
+        <w:t>unreg.bat</w:t>
+      </w:r>
+      <w:r>
+        <w:t xml:space="preserve">) </w:t>
+      </w:r>
+      <w:r>
+        <w:t>provided with</w:t>
+      </w:r>
+      <w:r>
+        <w:t xml:space="preserve"> the plug</w:t>
+      </w:r>
+      <w:r>
+        <w:t>-</w:t>
+      </w:r>
+      <w:r>
+        <w:t>in (</w:t>
+      </w:r>
+      <w:r>
+        <w:rPr>
+          <w:b/>
+        </w:rPr>
+        <w:t>GpxPlugin.dll</w:t>
+      </w:r>
+      <w:r>
+        <w:t>)</w:t>
+      </w:r>
+      <w:r>
+        <w:t xml:space="preserve">. </w:t>
+      </w:r>
+      <w:r>
+        <w:t>The</w:t>
+      </w:r>
+      <w:r>
+        <w:t>se</w:t>
+      </w:r>
+      <w:r>
+        <w:t xml:space="preserve"> batch files will register and unregister the plug</w:t>
+      </w:r>
+      <w:r>
+        <w:t>-</w:t>
+      </w:r>
+      <w:r>
+        <w:t>in with Arc</w:t>
+      </w:r>
+      <w:r>
+        <w:t>GIS</w:t>
+      </w:r>
+      <w:r>
+        <w:t xml:space="preserve">.  They </w:t>
+      </w:r>
+      <w:r>
+        <w:t>must be in the same folder as the plug-in in order to w</w:t>
+      </w:r>
+      <w:r>
+        <w:t>ork correctly.</w:t>
+      </w:r>
+    </w:p>
+    <w:p>
+      <w:pPr>
+        <w:pStyle w:val="ListParagraph"/>
+        <w:numPr>
+          <w:ilvl w:val="0"/>
+          <w:numId w:val="5"/>
+        </w:numPr>
+      </w:pPr>
+      <w:r>
+        <w:t>Run reg.bat as a user with permission to write to the ArcGIS folders.</w:t>
+      </w:r>
+      <w:r>
+        <w:t xml:space="preserve">  (On windows 7 right click on </w:t>
+      </w:r>
+      <w:r>
+        <w:rPr>
+          <w:b/>
+        </w:rPr>
+        <w:t>reg.bat</w:t>
+      </w:r>
+      <w:r>
+        <w:t xml:space="preserve"> and select </w:t>
+      </w:r>
+      <w:r>
+        <w:rPr>
+          <w:b/>
+        </w:rPr>
+        <w:t xml:space="preserve">Run as </w:t>
+      </w:r>
+      <w:r>
+        <w:rPr>
+          <w:b/>
+        </w:rPr>
+        <w:t>a</w:t>
+      </w:r>
+      <w:r>
+        <w:rPr>
+          <w:b/>
+        </w:rPr>
+        <w:t>dministrato</w:t>
+      </w:r>
+      <w:r>
+        <w:rPr>
+          <w:b/>
+        </w:rPr>
+        <w:t>r</w:t>
+      </w:r>
+      <w:r>
+        <w:t>)</w:t>
+      </w:r>
+    </w:p>
+    <w:p>
+      <w:pPr>
+        <w:pStyle w:val="ListParagraph"/>
+        <w:numPr>
+          <w:ilvl w:val="0"/>
+          <w:numId w:val="5"/>
+        </w:numPr>
+      </w:pPr>
+      <w:r>
+        <w:t xml:space="preserve">Open ArcCatalog and browse to a folder with a GPX file or </w:t>
+      </w:r>
+      <w:r>
+        <w:t>use the</w:t>
+      </w:r>
+      <w:r>
+        <w:t xml:space="preserve"> Add Data </w:t>
+      </w:r>
+      <w:r>
+        <w:t>command in ArcMap or ArcScene to browse</w:t>
+      </w:r>
+      <w:r>
+        <w:t xml:space="preserve"> to a GPX file.</w:t>
+      </w:r>
+    </w:p>
+    <w:p>
+      <w:pPr>
+        <w:pStyle w:val="Heading1"/>
+      </w:pPr>
+      <w:r>
+        <w:t>Requirements</w:t>
+      </w:r>
+    </w:p>
+    <w:p>
+      <w:r>
+        <w:t>This plug in has been tested in 10.0</w:t>
+      </w:r>
+      <w:r>
+        <w:t>,</w:t>
+      </w:r>
+      <w:r>
+        <w:t xml:space="preserve"> 10.</w:t>
+      </w:r>
+      <w:r>
+        <w:t>1, and 10.2</w:t>
+      </w:r>
+      <w:r>
+        <w:t xml:space="preserve"> env</w:t>
+      </w:r>
+      <w:bookmarkStart w:id="0" w:name="_GoBack"/>
+      <w:bookmarkEnd w:id="0"/>
+      <w:r>
+        <w:t>ironments.</w:t>
+      </w:r>
+    </w:p>
+    <w:p>
+      <w:r>
+        <w:t xml:space="preserve">GPS devices that have been tested including the Map76CSx, Map78s and Oregon 550T series. </w:t>
+      </w:r>
+    </w:p>
+    <w:p>
+      <w:r>
+        <w:lastRenderedPageBreak/>
+        <w:t>You will n</w:t>
+      </w:r>
+      <w:r>
+        <w:t>eed a mini USB</w:t>
+      </w:r>
+      <w:r>
+        <w:t xml:space="preserve"> to USB cable to connect the Gar</w:t>
+      </w:r>
+      <w:r>
+        <w:t>min to the PC running this Plug-i</w:t>
+      </w:r>
+      <w:r>
+        <w:t xml:space="preserve">n.  If a live connection is </w:t>
+      </w:r>
+      <w:r>
+        <w:t xml:space="preserve">desired, the Garmin must first be recognized by your PC as a device. This may include installing the Garmin Communicator free software from Garmin (See </w:t>
+      </w:r>
+      <w:hyperlink r:id="rId8" w:history="1">
+        <w:r>
+          <w:rPr>
+            <w:rStyle w:val="Hyperlink"/>
+          </w:rPr>
+          <w:t>http://www8.garmin.com/products/communicator/</w:t>
+        </w:r>
+      </w:hyperlink>
+      <w:r>
+        <w:t xml:space="preserve"> </w:t>
+      </w:r>
+      <w:proofErr w:type="gramStart"/>
+      <w:r>
+        <w:t xml:space="preserve">) </w:t>
+      </w:r>
+      <w:r>
         <w:t>.</w:t>
       </w:r>
-    </w:p>
-    <w:p>
-      <w:pPr>
-        <w:pStyle w:val="ListParagraph"/>
-        <w:numPr>
-          <w:ilvl w:val="0"/>
-          <w:numId w:val="5"/>
-        </w:numPr>
-      </w:pPr>
-      <w:r>
-        <w:t xml:space="preserve">Unzip the download file into a stable </w:t>
-      </w:r>
-      <w:r>
-        <w:t xml:space="preserve">local (not network) directory.  </w:t>
-      </w:r>
-      <w:r>
-        <w:t>I</w:t>
-      </w:r>
-      <w:r>
-        <w:t xml:space="preserve"> recommend </w:t>
+      <w:proofErr w:type="gramEnd"/>
+      <w:r>
+        <w:t xml:space="preserve">  </w:t>
+      </w:r>
+      <w:r>
+        <w:t xml:space="preserve">If you are using this Plug-in to browse previously stored GPX files on a PC, you will need to connect to folder within the Catalog window inside ArcGIS to observe the data.  A brief </w:t>
+      </w:r>
+      <w:hyperlink w:anchor="workflow" w:history="1">
+        <w:r>
+          <w:rPr>
+            <w:rStyle w:val="Hyperlink"/>
+          </w:rPr>
+          <w:t>workflow</w:t>
+        </w:r>
+      </w:hyperlink>
+      <w:r>
+        <w:t xml:space="preserve"> has been added to this document outlining the steps.</w:t>
+      </w:r>
+    </w:p>
+    <w:p>
+      <w:r>
+        <w:t xml:space="preserve">NOTE: </w:t>
+      </w:r>
+      <w:r>
+        <w:t xml:space="preserve">A Map76Csx (no longer in production, but still a favorite Garmin device) can only store GPX data onto a </w:t>
+      </w:r>
+      <w:proofErr w:type="spellStart"/>
+      <w:r>
+        <w:t>mic</w:t>
+      </w:r>
+      <w:r>
+        <w:t>roSD</w:t>
+      </w:r>
+      <w:proofErr w:type="spellEnd"/>
+      <w:r>
+        <w:t xml:space="preserve"> card and only TRACK Points</w:t>
+      </w:r>
+      <w:r>
+        <w:t>.  More modern Garmins (Oregon 550T, GarminMap62 or GarminMap78 series), stores all waypoints a</w:t>
+      </w:r>
+      <w:r>
+        <w:t xml:space="preserve">nd tracks first as GPX.  See the </w:t>
+      </w:r>
+      <w:hyperlink w:anchor="workflow" w:history="1">
+        <w:r>
+          <w:rPr>
+            <w:rStyle w:val="Hyperlink"/>
+          </w:rPr>
+          <w:t>workflow</w:t>
+        </w:r>
+      </w:hyperlink>
+      <w:r>
+        <w:t xml:space="preserve"> section to setup a Map76CSx to store track points as GPX format.</w:t>
+      </w:r>
+    </w:p>
+    <w:p>
+      <w:pPr>
+        <w:pStyle w:val="Heading1"/>
+      </w:pPr>
+      <w:r>
+        <w:t>Uninstall</w:t>
+      </w:r>
+    </w:p>
+    <w:p>
+      <w:pPr>
+        <w:pStyle w:val="ListParagraph"/>
+        <w:numPr>
+          <w:ilvl w:val="0"/>
+          <w:numId w:val="4"/>
+        </w:numPr>
+      </w:pPr>
+      <w:r>
+        <w:t xml:space="preserve">Close </w:t>
+      </w:r>
+      <w:r>
+        <w:t xml:space="preserve">all ArcGIS Desktop applications (ArcMap, </w:t>
+      </w:r>
+      <w:r>
+        <w:t>ArcCatalog</w:t>
+      </w:r>
+      <w:r>
+        <w:t xml:space="preserve"> and ArcScene)</w:t>
+      </w:r>
+    </w:p>
+    <w:p>
+      <w:pPr>
+        <w:pStyle w:val="ListParagraph"/>
+        <w:numPr>
+          <w:ilvl w:val="0"/>
+          <w:numId w:val="4"/>
+        </w:numPr>
+      </w:pPr>
+      <w:r>
+        <w:t>R</w:t>
+      </w:r>
+      <w:r>
+        <w:t>un the unreg.bat</w:t>
+      </w:r>
+      <w:r>
+        <w:t xml:space="preserve"> as a user (administrator) with permission to write to the ArcGIS folders.</w:t>
+      </w:r>
+    </w:p>
+    <w:p>
+      <w:pPr>
+        <w:pStyle w:val="ListParagraph"/>
+        <w:numPr>
+          <w:ilvl w:val="0"/>
+          <w:numId w:val="4"/>
+        </w:numPr>
+      </w:pPr>
+      <w:r>
+        <w:t>Delete the provided files (GpxPlugin.dll, reg.bat, and unreg.bat)</w:t>
+      </w:r>
+    </w:p>
+    <w:p>
+      <w:pPr>
+        <w:pStyle w:val="Heading1"/>
+      </w:pPr>
+      <w:r>
+        <w:t>Permissions</w:t>
+      </w:r>
+    </w:p>
+    <w:p>
+      <w:pPr>
+        <w:pStyle w:val="ListParagraph"/>
+        <w:numPr>
+          <w:ilvl w:val="0"/>
+          <w:numId w:val="3"/>
+        </w:numPr>
+      </w:pPr>
+      <w:r>
+        <w:t>The plug-in file (GpxPlugin.dll) can reside in any local (not network) folder to which you have write permission.</w:t>
+      </w:r>
+    </w:p>
+    <w:p>
+      <w:pPr>
+        <w:pStyle w:val="ListParagraph"/>
+        <w:numPr>
+          <w:ilvl w:val="0"/>
+          <w:numId w:val="3"/>
+        </w:numPr>
+      </w:pPr>
+      <w:r>
+        <w:t>The plug-in does not write to any personal or system folders.</w:t>
+      </w:r>
+    </w:p>
+    <w:p>
+      <w:pPr>
+        <w:pStyle w:val="ListParagraph"/>
+        <w:numPr>
+          <w:ilvl w:val="0"/>
+          <w:numId w:val="3"/>
+        </w:numPr>
+      </w:pPr>
+      <w:r>
+        <w:t>Neither the plug-in nor the registration (on ArcGIS 10</w:t>
+      </w:r>
+      <w:r>
+        <w:t>+</w:t>
+      </w:r>
+      <w:r>
+        <w:t xml:space="preserve">) needs permission to read or write from the windows registry. </w:t>
+      </w:r>
+    </w:p>
+    <w:p>
+      <w:pPr>
+        <w:pStyle w:val="ListParagraph"/>
+        <w:numPr>
+          <w:ilvl w:val="0"/>
+          <w:numId w:val="3"/>
+        </w:numPr>
+        <w:ind w:left="1440" w:hanging="1080"/>
+      </w:pPr>
+      <w:r>
+        <w:t xml:space="preserve">The registration requires write permission to </w:t>
       </w:r>
       <w:r>
         <w:rPr>
           <w:b/>
         </w:rPr>
-        <w:t xml:space="preserve">C:\Program Files\GPX </w:t>
+        <w:t>C:\Program Files (x86)\Common Files\ArcGIS\Desk</w:t>
+      </w:r>
+      <w:r>
+        <w:rPr>
+          <w:b/>
+        </w:rPr>
+        <w:t>top10.0\Configuration</w:t>
+      </w:r>
+      <w:r>
+        <w:t xml:space="preserve"> (this path will vary slightly based on the location of your ArcMap installation, and the version installed)</w:t>
+      </w:r>
+    </w:p>
+    <w:p>
+      <w:pPr>
+        <w:pStyle w:val="Heading1"/>
+      </w:pPr>
+      <w:r>
+        <w:t>Features</w:t>
+      </w:r>
+    </w:p>
+    <w:p>
+      <w:pPr>
+        <w:pStyle w:val="ListParagraph"/>
+        <w:numPr>
+          <w:ilvl w:val="0"/>
+          <w:numId w:val="2"/>
+        </w:numPr>
+      </w:pPr>
+      <w:r>
+        <w:t>Each GPX file is a feature dataset with one or more feature classes (waypoints, routes, route points, closed routes, tracks, track points, closed tracks) depending on the data in the GPX file.</w:t>
+      </w:r>
+    </w:p>
+    <w:p>
+      <w:pPr>
+        <w:pStyle w:val="ListParagraph"/>
+        <w:numPr>
+          <w:ilvl w:val="0"/>
+          <w:numId w:val="2"/>
+        </w:numPr>
+      </w:pPr>
+      <w:r>
+        <w:t>Routes and tracks are polyline features.  However sometimes, they represent a polygon boundary, so the route and track data is also provided as a polygon by connecting the first point in the route/track to the last point.  This polygon representation is provided in the closed route and closed track feature classes.</w:t>
+      </w:r>
+    </w:p>
+    <w:p>
+      <w:pPr>
+        <w:pStyle w:val="ListParagraph"/>
+        <w:numPr>
+          <w:ilvl w:val="0"/>
+          <w:numId w:val="2"/>
+        </w:numPr>
+      </w:pPr>
+      <w:r>
+        <w:t xml:space="preserve">View </w:t>
+      </w:r>
+      <w:r>
+        <w:t>GP</w:t>
+      </w:r>
+      <w:r>
+        <w:t>X</w:t>
+      </w:r>
+      <w:r>
+        <w:t xml:space="preserve"> files natively in ArcCatalog and ArcMap without any conversion software.</w:t>
+      </w:r>
+    </w:p>
+    <w:p>
+      <w:pPr>
+        <w:pStyle w:val="ListParagraph"/>
+        <w:numPr>
+          <w:ilvl w:val="0"/>
+          <w:numId w:val="2"/>
+        </w:numPr>
+      </w:pPr>
+      <w:r>
+        <w:t>View all attributes and use the attributes to symbolize, filter, and label data</w:t>
+      </w:r>
+    </w:p>
+    <w:p>
+      <w:pPr>
+        <w:pStyle w:val="ListParagraph"/>
+        <w:numPr>
+          <w:ilvl w:val="0"/>
+          <w:numId w:val="2"/>
+        </w:numPr>
+      </w:pPr>
+      <w:r>
+        <w:t>Easily export the GPX files to a shapefile or geodatabase</w:t>
+      </w:r>
+    </w:p>
+    <w:p>
+      <w:pPr>
+        <w:pStyle w:val="ListParagraph"/>
+        <w:numPr>
+          <w:ilvl w:val="0"/>
+          <w:numId w:val="2"/>
+        </w:numPr>
+      </w:pPr>
+      <w:r>
+        <w:t>Drag and drop the GPS feature classes from ArcCatalog to ArcMap</w:t>
+      </w:r>
+    </w:p>
+    <w:p>
+      <w:pPr>
+        <w:pStyle w:val="ListParagraph"/>
+        <w:numPr>
+          <w:ilvl w:val="0"/>
+          <w:numId w:val="2"/>
+        </w:numPr>
+      </w:pPr>
+      <w:r>
+        <w:lastRenderedPageBreak/>
+        <w:t xml:space="preserve">The GPX parser will not fail on improperly formatted numbers or dates.  Improperly formatted numbers or date attributes will be </w:t>
+      </w:r>
+      <w:r>
+        <w:t>appear in the table view</w:t>
+      </w:r>
+      <w:r>
+        <w:t xml:space="preserve"> as missing values (null or no value).  If the missing number is a lat or long, then the shape will be empty.  A record for the attributes will be present in the table view, but the </w:t>
+      </w:r>
+      <w:r>
+        <w:t>record</w:t>
+      </w:r>
+      <w:r>
+        <w:t xml:space="preserve"> will not draw on the map.</w:t>
+      </w:r>
+    </w:p>
+    <w:p>
+      <w:pPr>
+        <w:pStyle w:val="Heading1"/>
+      </w:pPr>
+      <w:r>
+        <w:t>Limitations</w:t>
+      </w:r>
+    </w:p>
+    <w:p>
+      <w:pPr>
+        <w:pStyle w:val="ListParagraph"/>
+        <w:numPr>
+          <w:ilvl w:val="0"/>
+          <w:numId w:val="1"/>
+        </w:numPr>
+      </w:pPr>
+      <w:r>
+        <w:t>T</w:t>
+      </w:r>
+      <w:r>
+        <w:t>ested with ArcGIS 10.0</w:t>
+      </w:r>
+      <w:r>
+        <w:t>, 10.1, and 10.2</w:t>
+      </w:r>
+      <w:r>
+        <w:t xml:space="preserve">.  It should work with ArcGIS 9.x, however the registration process </w:t>
+      </w:r>
+      <w:r>
+        <w:t>will different.</w:t>
+      </w:r>
+      <w:r>
+        <w:t xml:space="preserve">  If you want to test with ArcGIS 9.x, I would love to hear your results.</w:t>
+      </w:r>
+    </w:p>
+    <w:p>
+      <w:pPr>
+        <w:pStyle w:val="ListParagraph"/>
+        <w:numPr>
+          <w:ilvl w:val="0"/>
+          <w:numId w:val="1"/>
+        </w:numPr>
+      </w:pPr>
+      <w:r>
+        <w:t>GPX data by default is in GCS WGS84 (or better known as Decimal degrees, WGS84 datum).  There is a 1.3 meter difference between WGS84 and the current version of NAD83, so it is strongly advised to consider transforming your Garmin GPX data into a Shapefile or Geodatabase feature class by implementing the NAD_1983_To_WGS_1984_5 datum shifter when storing/using data in GIS and web applications.</w:t>
+      </w:r>
+    </w:p>
+    <w:p>
+      <w:pPr>
+        <w:pStyle w:val="ListParagraph"/>
+        <w:numPr>
+          <w:ilvl w:val="0"/>
+          <w:numId w:val="1"/>
+        </w:numPr>
+      </w:pPr>
+      <w:r>
+        <w:t xml:space="preserve">Time stored in the attribute table is always UTC.  This is either 9 hours ahead of current local Alaska Standard </w:t>
+      </w:r>
+      <w:proofErr w:type="gramStart"/>
+      <w:r>
+        <w:t>time</w:t>
+      </w:r>
+      <w:proofErr w:type="gramEnd"/>
+      <w:r>
+        <w:t xml:space="preserve"> (in the winter) or 8 hours ahead of current local time in the summer.</w:t>
+      </w:r>
+      <w:r>
+        <w:t xml:space="preserve">  A quick rule of thumb for Alaskan users collecting data in the summer months.  Any time you collect data AFTER 4:00pm in the summer, it’s the next day in UTC time (AK+8 = UTC). So be aware of this time issue.  For instance, depending on Garmin device, tracks will be truncated at the top of midnight and stored as a new GPX file.  Collect a tracklog before and after 4:00pm in Alaska in the summer, and you will have to manage two GPX tracklog files.</w:t>
+      </w:r>
+    </w:p>
+    <w:p>
+      <w:pPr>
+        <w:pStyle w:val="ListParagraph"/>
+        <w:numPr>
+          <w:ilvl w:val="0"/>
+          <w:numId w:val="1"/>
+        </w:numPr>
+      </w:pPr>
+      <w:r>
+        <w:t>If a feature has multiple link attributes, all but the first are ignored.  Plan is to have link1</w:t>
+      </w:r>
+      <w:proofErr w:type="gramStart"/>
+      <w:r>
+        <w:t>,…,</w:t>
+      </w:r>
+      <w:proofErr w:type="gramEnd"/>
+      <w:r>
+        <w:t xml:space="preserve"> </w:t>
       </w:r>
       <w:proofErr w:type="spellStart"/>
       <w:r>
-        <w:rPr>
-          <w:b/>
-        </w:rPr>
-        <w:t>Plug</w:t>
-      </w:r>
-      <w:r>
-        <w:rPr>
-          <w:b/>
-        </w:rPr>
-        <w:t>in</w:t>
+        <w:t>linkN</w:t>
       </w:r>
       <w:proofErr w:type="spellEnd"/>
       <w:r>
-        <w:t xml:space="preserve"> if you have permission</w:t>
-      </w:r>
-      <w:r>
-        <w:t xml:space="preserve"> to write to </w:t>
-      </w:r>
-      <w:r>
-        <w:t>the system folders</w:t>
-      </w:r>
-      <w:r>
-        <w:t>, otherwise create a folder in your personal workspace (c:\documents and settings\</w:t>
+        <w:t xml:space="preserve"> as attributes.  N is determined by the feature with the most links.</w:t>
+      </w:r>
+    </w:p>
+    <w:p>
+      <w:pPr>
+        <w:pStyle w:val="ListParagraph"/>
+        <w:numPr>
+          <w:ilvl w:val="0"/>
+          <w:numId w:val="1"/>
+        </w:numPr>
+      </w:pPr>
+      <w:r>
+        <w:t>If a feature has extensions, all the extensions appear in one xml text field.  It would be nice to break this down into a separate attribute for each sub-element.</w:t>
+      </w:r>
+    </w:p>
+    <w:p>
+      <w:pPr>
+        <w:pStyle w:val="ListParagraph"/>
+        <w:numPr>
+          <w:ilvl w:val="0"/>
+          <w:numId w:val="1"/>
+        </w:numPr>
+      </w:pPr>
+      <w:r>
+        <w:t>GPX 1.0 elements ‘</w:t>
       </w:r>
       <w:proofErr w:type="spellStart"/>
       <w:r>
-        <w:t>loginname</w:t>
+        <w:t>url</w:t>
       </w:r>
       <w:proofErr w:type="spellEnd"/>
       <w:r>
-        <w:t xml:space="preserve"> on XP, or c:\users\loginname on Windows 7)</w:t>
-      </w:r>
-      <w:r>
-        <w:t xml:space="preserve">.  </w:t>
-      </w:r>
-      <w:r>
-        <w:t>In between the register/unregister process, ArcGIS will look for the plug-in in the folder where it was registered.  If it is delete</w:t>
-      </w:r>
-      <w:r>
-        <w:t>d or moved</w:t>
-      </w:r>
-      <w:r>
-        <w:t xml:space="preserve"> the plug-in will cease to function.</w:t>
-      </w:r>
-    </w:p>
-    <w:p>
-      <w:pPr>
-        <w:pStyle w:val="ListParagraph"/>
-        <w:numPr>
-          <w:ilvl w:val="0"/>
-          <w:numId w:val="5"/>
-        </w:numPr>
-      </w:pPr>
-      <w:r>
-        <w:t>There should be two batch files (</w:t>
-      </w:r>
-      <w:r>
-        <w:rPr>
-          <w:b/>
-        </w:rPr>
-        <w:t>reg.bat</w:t>
-      </w:r>
-      <w:r>
-        <w:t xml:space="preserve"> and </w:t>
-      </w:r>
-      <w:r>
-        <w:rPr>
-          <w:b/>
-        </w:rPr>
-        <w:t>unreg.bat</w:t>
-      </w:r>
-      <w:r>
-        <w:t xml:space="preserve">) </w:t>
-      </w:r>
-      <w:r>
-        <w:t>provided with</w:t>
-      </w:r>
-      <w:r>
-        <w:t xml:space="preserve"> the plug</w:t>
-      </w:r>
-      <w:r>
-        <w:t>-</w:t>
-      </w:r>
-      <w:r>
-        <w:t>in (</w:t>
-      </w:r>
-      <w:r>
-        <w:rPr>
-          <w:b/>
-        </w:rPr>
-        <w:t>GpxPlugin.dll</w:t>
-      </w:r>
-      <w:r>
-        <w:t>)</w:t>
-      </w:r>
-      <w:r>
-        <w:t xml:space="preserve">. </w:t>
-      </w:r>
-      <w:r>
-        <w:t>The</w:t>
-      </w:r>
-      <w:r>
-        <w:t>se</w:t>
-      </w:r>
-      <w:r>
-        <w:t xml:space="preserve"> batch files will register and unregister the plug</w:t>
-      </w:r>
-      <w:r>
-        <w:t>-</w:t>
-      </w:r>
-      <w:r>
-        <w:t>in with Arc</w:t>
-      </w:r>
-      <w:r>
-        <w:t>GIS</w:t>
-      </w:r>
-      <w:r>
-        <w:t xml:space="preserve">.  They </w:t>
-      </w:r>
-      <w:r>
-        <w:t>must be in the same folder as the plug-in in order to w</w:t>
-      </w:r>
-      <w:r>
-        <w:t>ork correctly.</w:t>
-      </w:r>
-    </w:p>
-    <w:p>
-      <w:pPr>
-        <w:pStyle w:val="ListParagraph"/>
-        <w:numPr>
-          <w:ilvl w:val="0"/>
-          <w:numId w:val="5"/>
-        </w:numPr>
-      </w:pPr>
-      <w:r>
-        <w:t>Run reg.bat as a user with permission to write to the ArcGIS folders.</w:t>
-      </w:r>
-      <w:r>
-        <w:t xml:space="preserve">  (On windows 7 right click on </w:t>
-      </w:r>
-      <w:r>
-        <w:rPr>
-          <w:b/>
-        </w:rPr>
-        <w:t>reg.bat</w:t>
-      </w:r>
-      <w:r>
-        <w:t xml:space="preserve"> and select </w:t>
-      </w:r>
-      <w:r>
-        <w:rPr>
-          <w:b/>
-        </w:rPr>
-        <w:t xml:space="preserve">Run as </w:t>
-      </w:r>
-      <w:r>
-        <w:rPr>
-          <w:b/>
-        </w:rPr>
-        <w:t>a</w:t>
-      </w:r>
-      <w:r>
-        <w:rPr>
-          <w:b/>
-        </w:rPr>
-        <w:t>dministrato</w:t>
-      </w:r>
-      <w:r>
-        <w:rPr>
-          <w:b/>
-        </w:rPr>
-        <w:t>r</w:t>
-      </w:r>
-      <w:r>
-        <w:t>)</w:t>
-      </w:r>
-    </w:p>
-    <w:p>
-      <w:pPr>
-        <w:pStyle w:val="ListParagraph"/>
-        <w:numPr>
-          <w:ilvl w:val="0"/>
-          <w:numId w:val="5"/>
-        </w:numPr>
-      </w:pPr>
-      <w:r>
-        <w:t xml:space="preserve">Open ArcCatalog and browse to a folder with a GPX file or </w:t>
-      </w:r>
-      <w:r>
-        <w:t>use the</w:t>
-      </w:r>
-      <w:r>
-        <w:t xml:space="preserve"> Add Data </w:t>
-      </w:r>
-      <w:r>
-        <w:t>command in ArcMap or ArcScene to browse</w:t>
-      </w:r>
-      <w:r>
-        <w:t xml:space="preserve"> to a GPX file.</w:t>
-      </w:r>
-    </w:p>
-    <w:p>
-      <w:pPr>
-        <w:pStyle w:val="Heading1"/>
-      </w:pPr>
-      <w:r>
-        <w:t>Uninstall</w:t>
-      </w:r>
-    </w:p>
-    <w:p>
-      <w:pPr>
-        <w:pStyle w:val="ListParagraph"/>
-        <w:numPr>
-          <w:ilvl w:val="0"/>
-          <w:numId w:val="4"/>
-        </w:numPr>
-      </w:pPr>
-      <w:r>
-        <w:t xml:space="preserve">Close </w:t>
-      </w:r>
-      <w:r>
-        <w:t xml:space="preserve">all ArcGIS Desktop applications (ArcMap, </w:t>
-      </w:r>
-      <w:r>
-        <w:t>ArcCatalog</w:t>
-      </w:r>
-      <w:r>
-        <w:t xml:space="preserve"> and ArcScene)</w:t>
-      </w:r>
-    </w:p>
-    <w:p>
-      <w:pPr>
-        <w:pStyle w:val="ListParagraph"/>
-        <w:numPr>
-          <w:ilvl w:val="0"/>
-          <w:numId w:val="4"/>
-        </w:numPr>
-      </w:pPr>
-      <w:r>
-        <w:t>R</w:t>
-      </w:r>
-      <w:r>
-        <w:t>un the unreg.bat</w:t>
-      </w:r>
-      <w:r>
-        <w:t xml:space="preserve"> as a user (administrator) with permission to write to the ArcGIS folders.</w:t>
-      </w:r>
-    </w:p>
-    <w:p>
-      <w:pPr>
-        <w:pStyle w:val="ListParagraph"/>
-        <w:numPr>
-          <w:ilvl w:val="0"/>
-          <w:numId w:val="4"/>
-        </w:numPr>
-      </w:pPr>
-      <w:r>
-        <w:t>Delete the provided files (GpxPlugin.dll, reg.bat, and unreg.bat)</w:t>
-      </w:r>
-    </w:p>
-    <w:p>
-      <w:pPr>
-        <w:pStyle w:val="Heading1"/>
-      </w:pPr>
-      <w:r>
-        <w:t>Permissions</w:t>
-      </w:r>
-    </w:p>
-    <w:p>
-      <w:pPr>
-        <w:pStyle w:val="ListParagraph"/>
-        <w:numPr>
-          <w:ilvl w:val="0"/>
-          <w:numId w:val="3"/>
-        </w:numPr>
-      </w:pPr>
-      <w:r>
-        <w:t>The plug-in file (GpxPlugin.dll) can reside in any local (not network) folder to which you have write permission.</w:t>
-      </w:r>
-    </w:p>
-    <w:p>
-      <w:pPr>
-        <w:pStyle w:val="ListParagraph"/>
-        <w:numPr>
-          <w:ilvl w:val="0"/>
-          <w:numId w:val="3"/>
-        </w:numPr>
-      </w:pPr>
-      <w:r>
-        <w:t>The plug-in does not write to any personal or system folders.</w:t>
-      </w:r>
-    </w:p>
-    <w:p>
-      <w:pPr>
-        <w:pStyle w:val="ListParagraph"/>
-        <w:numPr>
-          <w:ilvl w:val="0"/>
-          <w:numId w:val="3"/>
-        </w:numPr>
-      </w:pPr>
-      <w:r>
-        <w:t xml:space="preserve">Neither the plug-in nor the registration (on ArcGIS 10) needs permission to read or write from the windows registry. </w:t>
-      </w:r>
-    </w:p>
-    <w:p>
-      <w:pPr>
-        <w:pStyle w:val="ListParagraph"/>
-        <w:numPr>
-          <w:ilvl w:val="0"/>
-          <w:numId w:val="3"/>
-        </w:numPr>
-      </w:pPr>
-      <w:r>
-        <w:t>The registration (on ArcGIS 10) requires write permission to C:</w:t>
-      </w:r>
-      <w:r>
-        <w:t>\Program Files (x86)\Common Files\ArcGIS\Desk</w:t>
-      </w:r>
-      <w:r>
-        <w:t>top10.0\Configuration.</w:t>
-      </w:r>
-    </w:p>
-    <w:p>
-      <w:pPr>
-        <w:pStyle w:val="Heading1"/>
-      </w:pPr>
-      <w:r>
-        <w:lastRenderedPageBreak/>
-        <w:t>Features</w:t>
-      </w:r>
-    </w:p>
-    <w:p>
-      <w:pPr>
-        <w:pStyle w:val="ListParagraph"/>
-        <w:numPr>
-          <w:ilvl w:val="0"/>
-          <w:numId w:val="2"/>
-        </w:numPr>
-      </w:pPr>
-      <w:r>
-        <w:t>Each GPX file is a feature dataset with one or more feature classes (waypoints, routes, route points, closed routes, tracks, track points, closed tracks) depending on the data in the GPX file.</w:t>
-      </w:r>
-    </w:p>
-    <w:p>
-      <w:pPr>
-        <w:pStyle w:val="ListParagraph"/>
-        <w:numPr>
-          <w:ilvl w:val="0"/>
-          <w:numId w:val="2"/>
-        </w:numPr>
-      </w:pPr>
-      <w:r>
-        <w:t xml:space="preserve">Routes and tracks are </w:t>
+        <w:t>’ and ‘</w:t>
       </w:r>
       <w:proofErr w:type="spellStart"/>
       <w:r>
-        <w:t>polyline</w:t>
+        <w:t>urlname</w:t>
       </w:r>
       <w:proofErr w:type="spellEnd"/>
       <w:r>
-        <w:t xml:space="preserve"> features.  However sometimes, they represent a polygon boundary, so the route and track data is also provided as a polygon by connecting the first point in the route/track to the last point.  This polygon representation is provided in the closed route and closed track feature classes.</w:t>
-      </w:r>
-    </w:p>
-    <w:p>
-      <w:pPr>
-        <w:pStyle w:val="ListParagraph"/>
-        <w:numPr>
-          <w:ilvl w:val="0"/>
-          <w:numId w:val="2"/>
-        </w:numPr>
-      </w:pPr>
-      <w:r>
-        <w:t xml:space="preserve">View </w:t>
-      </w:r>
-      <w:r>
-        <w:t>GP</w:t>
-      </w:r>
-      <w:r>
-        <w:t>X</w:t>
-      </w:r>
-      <w:r>
-        <w:t xml:space="preserve"> files natively in ArcCatalog and ArcMap without any conversion software.</w:t>
-      </w:r>
-    </w:p>
-    <w:p>
-      <w:pPr>
-        <w:pStyle w:val="ListParagraph"/>
-        <w:numPr>
-          <w:ilvl w:val="0"/>
-          <w:numId w:val="2"/>
-        </w:numPr>
-      </w:pPr>
-      <w:r>
-        <w:t>View all attributes and use the attributes to symbolize, filter, and label data</w:t>
-      </w:r>
-    </w:p>
-    <w:p>
-      <w:pPr>
-        <w:pStyle w:val="ListParagraph"/>
-        <w:numPr>
-          <w:ilvl w:val="0"/>
-          <w:numId w:val="2"/>
-        </w:numPr>
-      </w:pPr>
-      <w:r>
-        <w:t>Easily export the GPX files to a shapefile or geodatabase</w:t>
-      </w:r>
-    </w:p>
-    <w:p>
-      <w:pPr>
-        <w:pStyle w:val="ListParagraph"/>
-        <w:numPr>
-          <w:ilvl w:val="0"/>
-          <w:numId w:val="2"/>
-        </w:numPr>
-      </w:pPr>
-      <w:r>
-        <w:t>Drag and drop the GPS feature classes from ArcCatalog to ArcMap</w:t>
-      </w:r>
-    </w:p>
-    <w:p>
-      <w:pPr>
-        <w:pStyle w:val="ListParagraph"/>
-        <w:numPr>
-          <w:ilvl w:val="0"/>
-          <w:numId w:val="2"/>
-        </w:numPr>
-      </w:pPr>
-      <w:r>
-        <w:t xml:space="preserve">The GPX parser will not fail on improperly formatted numbers or dates.  Improperly formatted numbers or date attributes will be </w:t>
-      </w:r>
-      <w:r>
-        <w:t>appear in the table view</w:t>
-      </w:r>
-      <w:r>
-        <w:t xml:space="preserve"> as missing values (null or no value).  If the missing number is a lat or long, then the shape will be empty.  A record for the attributes will be present in the table view, but the </w:t>
-      </w:r>
-      <w:r>
-        <w:t>record</w:t>
-      </w:r>
-      <w:r>
-        <w:t xml:space="preserve"> will not draw on the map.</w:t>
-      </w:r>
-    </w:p>
-    <w:p>
-      <w:pPr>
-        <w:pStyle w:val="Heading1"/>
-      </w:pPr>
-      <w:r>
-        <w:t>Limitations</w:t>
+        <w:t>’ as well as any “private” elements are not recognized as attributes.</w:t>
       </w:r>
     </w:p>
     <w:p>
@@ -564,13 +965,7 @@
         </w:numPr>
       </w:pPr>
       <w:r>
-        <w:t xml:space="preserve">Only tested with ArcGIS 10.0.  It should work with ArcGIS 9.x, however the registration process </w:t>
-      </w:r>
-      <w:r>
-        <w:t>will different.</w:t>
-      </w:r>
-      <w:r>
-        <w:t xml:space="preserve">  If you want to test with ArcGIS 9.x, I would love to hear your results.</w:t>
+        <w:t>All the attributes declared by the GPX 1.1 schema format are displayed in table view, even if they are not used by the GPX file being viewed.  The plan is to limit the attributes to just those attributes being used.</w:t>
       </w:r>
     </w:p>
     <w:p>
@@ -582,157 +977,77 @@
         </w:numPr>
       </w:pPr>
       <w:r>
-        <w:t>If a feature has multiple link attributes, all but the first are ignored.  Plan is to have link1</w:t>
-      </w:r>
-      <w:proofErr w:type="gramStart"/>
-      <w:r>
-        <w:t>,…,</w:t>
-      </w:r>
-      <w:proofErr w:type="gramEnd"/>
+        <w:t>I am currently ignoring the name and type sub-elements of the link element</w:t>
+      </w:r>
+    </w:p>
+    <w:p>
+      <w:pPr>
+        <w:pStyle w:val="ListParagraph"/>
+        <w:numPr>
+          <w:ilvl w:val="0"/>
+          <w:numId w:val="1"/>
+        </w:numPr>
+      </w:pPr>
+      <w:r>
+        <w:t>The metadata element in the GPX 1.1 schema is ignored.  Hopefully I can use this data to populate ArcGIS metadata in a future release.</w:t>
+      </w:r>
+    </w:p>
+    <w:p>
+      <w:pPr>
+        <w:pStyle w:val="ListParagraph"/>
+        <w:numPr>
+          <w:ilvl w:val="0"/>
+          <w:numId w:val="1"/>
+        </w:numPr>
+      </w:pPr>
+      <w:r>
+        <w:t>The plug-in will “claim” any files with the .</w:t>
+      </w:r>
+      <w:proofErr w:type="spellStart"/>
+      <w:r>
+        <w:t>gpx</w:t>
+      </w:r>
+      <w:proofErr w:type="spellEnd"/>
+      <w:r>
+        <w:t xml:space="preserve"> extension.  </w:t>
+      </w:r>
+      <w:r>
+        <w:t>If th</w:t>
+      </w:r>
+      <w:r>
+        <w:t xml:space="preserve">e file does not contain valid </w:t>
+      </w:r>
+      <w:proofErr w:type="spellStart"/>
+      <w:r>
+        <w:t>gpx</w:t>
+      </w:r>
+      <w:proofErr w:type="spellEnd"/>
+      <w:r>
+        <w:t xml:space="preserve"> data, then the dataset will appear empty.  </w:t>
+      </w:r>
+      <w:r>
+        <w:t xml:space="preserve">If the file is valid, but has no waypoints, no tracks and no routes, then it will correctly appear empty.  </w:t>
+      </w:r>
+      <w:r>
+        <w:t xml:space="preserve">If </w:t>
+      </w:r>
+      <w:r>
+        <w:t xml:space="preserve">your file appears empty, but </w:t>
+      </w:r>
+      <w:r>
+        <w:t>yo</w:t>
+      </w:r>
+      <w:r>
+        <w:t xml:space="preserve">u think the file is a valid </w:t>
+      </w:r>
+      <w:proofErr w:type="spellStart"/>
+      <w:r>
+        <w:t>gpx</w:t>
+      </w:r>
+      <w:proofErr w:type="spellEnd"/>
       <w:r>
         <w:t xml:space="preserve"> </w:t>
       </w:r>
-      <w:proofErr w:type="spellStart"/>
-      <w:r>
-        <w:t>linkN</w:t>
-      </w:r>
-      <w:proofErr w:type="spellEnd"/>
-      <w:r>
-        <w:t xml:space="preserve"> as attributes.  N is determined by the feature with the most links.</w:t>
-      </w:r>
-    </w:p>
-    <w:p>
-      <w:pPr>
-        <w:pStyle w:val="ListParagraph"/>
-        <w:numPr>
-          <w:ilvl w:val="0"/>
-          <w:numId w:val="1"/>
-        </w:numPr>
-      </w:pPr>
-      <w:r>
-        <w:t>If a feature has extensions, all the extensions appear in one xml text field.  It would be nice to break this down into a separate attribute for each sub-element.</w:t>
-      </w:r>
-    </w:p>
-    <w:p>
-      <w:pPr>
-        <w:pStyle w:val="ListParagraph"/>
-        <w:numPr>
-          <w:ilvl w:val="0"/>
-          <w:numId w:val="1"/>
-        </w:numPr>
-      </w:pPr>
-      <w:r>
-        <w:t>GPX 1.0 elements ‘</w:t>
-      </w:r>
-      <w:proofErr w:type="spellStart"/>
-      <w:r>
-        <w:t>url</w:t>
-      </w:r>
-      <w:proofErr w:type="spellEnd"/>
-      <w:r>
-        <w:t>’ and ‘</w:t>
-      </w:r>
-      <w:proofErr w:type="spellStart"/>
-      <w:r>
-        <w:t>urlname</w:t>
-      </w:r>
-      <w:proofErr w:type="spellEnd"/>
-      <w:r>
-        <w:t>’ as well as any “private” elements are not recognized as attributes.</w:t>
-      </w:r>
-    </w:p>
-    <w:p>
-      <w:pPr>
-        <w:pStyle w:val="ListParagraph"/>
-        <w:numPr>
-          <w:ilvl w:val="0"/>
-          <w:numId w:val="1"/>
-        </w:numPr>
-      </w:pPr>
-      <w:r>
-        <w:t>All the attributes declared by the GPX 1.1 schema format are displayed in table view, even if they are not used by the GPX file being viewed.  The plan is to limit the attributes to just those attributes being used.</w:t>
-      </w:r>
-    </w:p>
-    <w:p>
-      <w:pPr>
-        <w:pStyle w:val="ListParagraph"/>
-        <w:numPr>
-          <w:ilvl w:val="0"/>
-          <w:numId w:val="1"/>
-        </w:numPr>
-      </w:pPr>
-      <w:r>
-        <w:t>I am currently ignoring the name and type sub-elements of the link element</w:t>
-      </w:r>
-    </w:p>
-    <w:p>
-      <w:pPr>
-        <w:pStyle w:val="ListParagraph"/>
-        <w:numPr>
-          <w:ilvl w:val="0"/>
-          <w:numId w:val="1"/>
-        </w:numPr>
-      </w:pPr>
-      <w:r>
-        <w:t>The metadata element in the GPX 1.1 schema is ignored.  Hopefully I can use this data to populate ArcGIS metadata in a future release.</w:t>
-      </w:r>
-    </w:p>
-    <w:p>
-      <w:pPr>
-        <w:pStyle w:val="ListParagraph"/>
-        <w:numPr>
-          <w:ilvl w:val="0"/>
-          <w:numId w:val="1"/>
-        </w:numPr>
-      </w:pPr>
-      <w:r>
-        <w:t>The plug-in will “claim” any files with the .</w:t>
-      </w:r>
-      <w:proofErr w:type="spellStart"/>
-      <w:r>
-        <w:t>gpx</w:t>
-      </w:r>
-      <w:proofErr w:type="spellEnd"/>
-      <w:r>
-        <w:t xml:space="preserve"> extension.  </w:t>
-      </w:r>
-      <w:r>
-        <w:t>If th</w:t>
-      </w:r>
-      <w:r>
-        <w:t xml:space="preserve">e file does not contain valid </w:t>
-      </w:r>
-      <w:proofErr w:type="spellStart"/>
-      <w:r>
-        <w:t>gpx</w:t>
-      </w:r>
-      <w:proofErr w:type="spellEnd"/>
-      <w:r>
-        <w:t xml:space="preserve"> data, then the dataset will appear empty.  </w:t>
-      </w:r>
-      <w:r>
-        <w:t xml:space="preserve">If the file is valid, but has no waypoints, no tracks and no routes, then it will correctly appear empty.  </w:t>
-      </w:r>
-      <w:r>
-        <w:t xml:space="preserve">If </w:t>
-      </w:r>
-      <w:r>
-        <w:t xml:space="preserve">your file appears empty, but </w:t>
-      </w:r>
-      <w:r>
-        <w:t>yo</w:t>
-      </w:r>
-      <w:r>
-        <w:t xml:space="preserve">u think the file is a valid </w:t>
-      </w:r>
-      <w:proofErr w:type="spellStart"/>
-      <w:r>
-        <w:t>gpx</w:t>
-      </w:r>
-      <w:proofErr w:type="spellEnd"/>
-      <w:r>
-        <w:t xml:space="preserve"> </w:t>
-      </w:r>
       <w:r>
         <w:t>file</w:t>
       </w:r>
@@ -748,7 +1063,7 @@
       <w:r>
         <w:t xml:space="preserve">in accordance with the instructions at </w:t>
       </w:r>
-      <w:hyperlink r:id="rId5" w:history="1">
+      <w:hyperlink r:id="rId9" w:history="1">
         <w:r>
           <w:rPr>
             <w:rStyle w:val="Hyperlink"/>
@@ -769,6 +1084,7 @@
         </w:numPr>
       </w:pPr>
       <w:r>
+        <w:lastRenderedPageBreak/>
         <w:t>Closed routes and closed tracks are not 3-D surfaces. Even though the vertices have elevation, the derived polygon has a single elevation of zero.</w:t>
       </w:r>
     </w:p>
@@ -809,23 +1125,58 @@
       </w:r>
       <w:proofErr w:type="spellEnd"/>
       <w:r>
-        <w:t xml:space="preserve"> element are ignored.  Track segments are individual </w:t>
-      </w:r>
+        <w:t xml:space="preserve"> element are ignored.  Track segments are individual polylines in a single multi-polyline (track) feature.  In this way a track can contain multiple disconnected segments, which is the intent of the GPX format.  However ArcGIS only allows attributes on the single track feature, not the constituent segments.</w:t>
+      </w:r>
+    </w:p>
+    <w:p>
+      <w:pPr>
+        <w:pStyle w:val="ListParagraph"/>
+        <w:numPr>
+          <w:ilvl w:val="0"/>
+          <w:numId w:val="1"/>
+        </w:numPr>
+      </w:pPr>
+      <w:r>
+        <w:t xml:space="preserve">Since GPX files are feature datasets (i.e. they contain multiple feature classes, just like a geodatabase), you cannot drag the GPX file </w:t>
+      </w:r>
+      <w:r>
+        <w:t xml:space="preserve">from windows explorer and drop it </w:t>
+      </w:r>
+      <w:r>
+        <w:t>onto ArcMap, just like you cannot drag and drop a geodatabase (*.mdb or *.gdb) onto ArcMap.</w:t>
+      </w:r>
+    </w:p>
+    <w:p>
+      <w:pPr>
+        <w:pStyle w:val="ListParagraph"/>
+        <w:numPr>
+          <w:ilvl w:val="0"/>
+          <w:numId w:val="1"/>
+        </w:numPr>
+      </w:pPr>
       <w:proofErr w:type="spellStart"/>
       <w:r>
-        <w:t>polylines</w:t>
+        <w:t>Gpx</w:t>
       </w:r>
       <w:proofErr w:type="spellEnd"/>
       <w:r>
-        <w:t xml:space="preserve"> in a single multi-</w:t>
+        <w:t xml:space="preserve"> Files (and all other plug-in </w:t>
       </w:r>
       <w:proofErr w:type="spellStart"/>
       <w:r>
-        <w:t>polyline</w:t>
+        <w:t>datasources</w:t>
       </w:r>
       <w:proofErr w:type="spellEnd"/>
       <w:r>
-        <w:t xml:space="preserve"> (track) feature.  In this way a track can contain multiple disconnected segments, which is the intent of the GPX format.  However ArcGIS only allows attributes on the single track feature, not the constituent segments.</w:t>
+        <w:t xml:space="preserve">) are not recognized by </w:t>
+      </w:r>
+      <w:proofErr w:type="spellStart"/>
+      <w:r>
+        <w:t>geoprocessing</w:t>
+      </w:r>
+      <w:proofErr w:type="spellEnd"/>
+      <w:r>
+        <w:t xml:space="preserve"> tools.</w:t>
       </w:r>
     </w:p>
     <w:p>
@@ -837,66 +1188,486 @@
         </w:numPr>
       </w:pPr>
       <w:r>
-        <w:t xml:space="preserve">Since GPX files are feature datasets (i.e. they contain multiple feature classes, just like a geodatabase), you cannot drag the GPX file </w:t>
-      </w:r>
-      <w:r>
-        <w:t xml:space="preserve">from windows explorer and drop it </w:t>
-      </w:r>
-      <w:r>
-        <w:t>onto ArcMap, just like you cannot drag and drop a geodatabase (*.mdb or *.gdb) onto ArcMap.</w:t>
-      </w:r>
-    </w:p>
-    <w:p>
-      <w:pPr>
-        <w:pStyle w:val="ListParagraph"/>
-        <w:numPr>
-          <w:ilvl w:val="0"/>
-          <w:numId w:val="1"/>
-        </w:numPr>
-      </w:pPr>
+        <w:t xml:space="preserve">Export to other formats only works in ArcMap.  </w:t>
+      </w:r>
       <w:proofErr w:type="spellStart"/>
       <w:r>
-        <w:t>Gpx</w:t>
+        <w:t>ArcCatalog</w:t>
       </w:r>
       <w:proofErr w:type="spellEnd"/>
       <w:r>
-        <w:t xml:space="preserve"> Files (and all other plug-in </w:t>
+        <w:t xml:space="preserve"> uses a </w:t>
       </w:r>
       <w:proofErr w:type="spellStart"/>
       <w:r>
-        <w:t>datasources</w:t>
+        <w:t>geoprocessing</w:t>
       </w:r>
       <w:proofErr w:type="spellEnd"/>
       <w:r>
-        <w:t xml:space="preserve">) are not recognized by </w:t>
+        <w:t xml:space="preserve"> tool.</w:t>
+      </w:r>
+    </w:p>
+    <w:p>
+      <w:pPr>
+        <w:pStyle w:val="Heading1"/>
+      </w:pPr>
+      <w:bookmarkStart w:id="1" w:name="workflow"/>
+      <w:r>
+        <w:t>A Typical Workflow</w:t>
+      </w:r>
+    </w:p>
+    <w:bookmarkEnd w:id="1"/>
+    <w:p>
+      <w:r>
+        <w:t>This demonstrates how to observe GPX data collected as a Track on a Map76CSx device.  Since waypoints are not stored as GPX format on a Map76CSx, this will demonstrate only tracks that have been designated as stored on the data card internal to the device.</w:t>
+      </w:r>
+    </w:p>
+    <w:p>
+      <w:r>
+        <w:t xml:space="preserve">Field Setup:  From Main Menu, select Tracks.  Select Setup.  Select Data Card Setup.  Check the box “Log Track to Data Card”.  You will immediately see a Track GPX file being created.  The naming convention is </w:t>
       </w:r>
       <w:proofErr w:type="spellStart"/>
       <w:r>
-        <w:t>geoprocessing</w:t>
+        <w:t>YYYYMMDD.gpx</w:t>
       </w:r>
       <w:proofErr w:type="spellEnd"/>
       <w:r>
-        <w:t xml:space="preserve"> tools.</w:t>
-      </w:r>
-    </w:p>
-    <w:p>
-      <w:pPr>
-        <w:pStyle w:val="ListParagraph"/>
-        <w:numPr>
-          <w:ilvl w:val="0"/>
-          <w:numId w:val="1"/>
-        </w:numPr>
-      </w:pPr>
-      <w:r>
-        <w:t xml:space="preserve">Export to other formats only works in ArcMap.  ArcCatalog uses a </w:t>
+        <w:t>.  Because this is UTC time, this will be 9 or 8 hours AFTER the Local Alaska time (winter and summer respectively).</w:t>
+      </w:r>
+    </w:p>
+    <w:p>
+      <w:r>
+        <w:t xml:space="preserve">Field Collection:  You would select the appropriate Tracklog collection method (Time, Distance Auto), and conduct your field survey.  The GPX track points will be silently stored in the GPX file on the card AS WELL AS stored on the Garmin “harddrive” as an Active Track.  Once 10,000 points are collected, then active tracklog will </w:t>
+      </w:r>
+      <w:proofErr w:type="gramStart"/>
+      <w:r>
+        <w:t>cease ,</w:t>
+      </w:r>
+      <w:proofErr w:type="gramEnd"/>
+      <w:r>
+        <w:t xml:space="preserve"> while GPX tracklog collection continues. This is unlimited space.  NOTE that new GPX files will be created at the first second after midnight on UTC time. </w:t>
+      </w:r>
+    </w:p>
+    <w:p>
+      <w:r>
+        <w:t>Now, when you finish your field collection, be sure to stop Track Collection, by selecting the OFF radio button on the main Track Log Page.  IF YOU DO NOT STOP TRACK LOG COLLECTION, you are needlessly collecting erroneous data while inside a building.  TURN off Tracks when done.</w:t>
+      </w:r>
+    </w:p>
+    <w:p>
+      <w:r>
+        <w:t>Now you are ready to run the GPX plugin in ArcGIS.</w:t>
+      </w:r>
+    </w:p>
+    <w:p>
+      <w:pPr>
+        <w:pStyle w:val="ListParagraph"/>
+        <w:numPr>
+          <w:ilvl w:val="0"/>
+          <w:numId w:val="7"/>
+        </w:numPr>
+      </w:pPr>
+      <w:r>
+        <w:t>Open ArcGIS</w:t>
+      </w:r>
+    </w:p>
+    <w:p>
+      <w:pPr>
+        <w:pStyle w:val="ListParagraph"/>
+        <w:numPr>
+          <w:ilvl w:val="0"/>
+          <w:numId w:val="7"/>
+        </w:numPr>
+      </w:pPr>
+      <w:r>
+        <w:t>Open the Catalog Window</w:t>
+      </w:r>
+    </w:p>
+    <w:p>
+      <w:pPr>
+        <w:pStyle w:val="ListParagraph"/>
+        <w:numPr>
+          <w:ilvl w:val="0"/>
+          <w:numId w:val="7"/>
+        </w:numPr>
+      </w:pPr>
+      <w:r>
+        <w:t>Turn o</w:t>
+      </w:r>
+      <w:r>
+        <w:t>n Garmin and plug mini USB to PC</w:t>
+      </w:r>
+    </w:p>
+    <w:p>
+      <w:pPr>
+        <w:pStyle w:val="ListParagraph"/>
+        <w:numPr>
+          <w:ilvl w:val="0"/>
+          <w:numId w:val="7"/>
+        </w:numPr>
+      </w:pPr>
+      <w:r>
+        <w:t xml:space="preserve">On the Map76CSx, press Menu </w:t>
       </w:r>
       <w:proofErr w:type="spellStart"/>
       <w:r>
-        <w:t>geoprocessing</w:t>
+        <w:t>menu</w:t>
       </w:r>
       <w:proofErr w:type="spellEnd"/>
       <w:r>
-        <w:t xml:space="preserve"> tool.</w:t>
+        <w:t>.  Select Setup.</w:t>
+      </w:r>
+    </w:p>
+    <w:p>
+      <w:pPr>
+        <w:pStyle w:val="ListParagraph"/>
+        <w:numPr>
+          <w:ilvl w:val="0"/>
+          <w:numId w:val="7"/>
+        </w:numPr>
+      </w:pPr>
+      <w:r>
+        <w:lastRenderedPageBreak/>
+        <w:t>Select Interface and select the USB Mass Storage button on the bottom of the page.</w:t>
+      </w:r>
+    </w:p>
+    <w:p>
+      <w:pPr>
+        <w:pStyle w:val="ListParagraph"/>
+        <w:numPr>
+          <w:ilvl w:val="0"/>
+          <w:numId w:val="7"/>
+        </w:numPr>
+      </w:pPr>
+      <w:r>
+        <w:t xml:space="preserve">Your Garmin will now be seen by your PC as an actual drive letter (F: or G: or H: </w:t>
+      </w:r>
+      <w:proofErr w:type="spellStart"/>
+      <w:r>
+        <w:t>etc</w:t>
+      </w:r>
+      <w:proofErr w:type="spellEnd"/>
+      <w:r>
+        <w:t>).</w:t>
+      </w:r>
+      <w:r>
+        <w:rPr>
+          <w:noProof/>
+        </w:rPr>
+        <w:t xml:space="preserve"> </w:t>
+      </w:r>
+      <w:r>
+        <w:rPr>
+          <w:noProof/>
+        </w:rPr>
+        <w:drawing>
+          <wp:inline distT="0" distB="0" distL="0" distR="0" wp14:anchorId="68B14828" wp14:editId="0FB270C2">
+            <wp:extent cx="2666667" cy="1057143"/>
+            <wp:effectExtent l="0" t="0" r="635" b="0"/>
+            <wp:docPr id="1" name="Picture 1"/>
+            <wp:cNvGraphicFramePr>
+              <a:graphicFrameLocks xmlns:a="http://schemas.openxmlformats.org/drawingml/2006/main" noChangeAspect="1"/>
+            </wp:cNvGraphicFramePr>
+            <a:graphic xmlns:a="http://schemas.openxmlformats.org/drawingml/2006/main">
+              <a:graphicData uri="http://schemas.openxmlformats.org/drawingml/2006/picture">
+                <pic:pic xmlns:pic="http://schemas.openxmlformats.org/drawingml/2006/picture">
+                  <pic:nvPicPr>
+                    <pic:cNvPr id="0" name=""/>
+                    <pic:cNvPicPr/>
+                  </pic:nvPicPr>
+                  <pic:blipFill>
+                    <a:blip r:embed="rId10"/>
+                    <a:stretch>
+                      <a:fillRect/>
+                    </a:stretch>
+                  </pic:blipFill>
+                  <pic:spPr>
+                    <a:xfrm>
+                      <a:off x="0" y="0"/>
+                      <a:ext cx="2666667" cy="1057143"/>
+                    </a:xfrm>
+                    <a:prstGeom prst="rect">
+                      <a:avLst/>
+                    </a:prstGeom>
+                  </pic:spPr>
+                </pic:pic>
+              </a:graphicData>
+            </a:graphic>
+          </wp:inline>
+        </w:drawing>
+      </w:r>
+    </w:p>
+    <w:p>
+      <w:pPr>
+        <w:pStyle w:val="ListParagraph"/>
+        <w:numPr>
+          <w:ilvl w:val="0"/>
+          <w:numId w:val="7"/>
+        </w:numPr>
+      </w:pPr>
+      <w:r>
+        <w:rPr>
+          <w:noProof/>
+        </w:rPr>
+        <w:t>Return to ArcMap and the Catalog Window.  You must now make the appropriate drive letter as a folder connection.  Click the Connect to folder icon and browse to the appropriate letter and press OK.</w:t>
+      </w:r>
+    </w:p>
+    <w:p>
+      <w:pPr>
+        <w:pStyle w:val="ListParagraph"/>
+        <w:rPr>
+          <w:noProof/>
+        </w:rPr>
+      </w:pPr>
+      <w:r>
+        <w:rPr>
+          <w:noProof/>
+        </w:rPr>
+        <w:t xml:space="preserve"> </w:t>
+      </w:r>
+      <w:r>
+        <w:rPr>
+          <w:noProof/>
+        </w:rPr>
+        <w:drawing>
+          <wp:inline distT="0" distB="0" distL="0" distR="0" wp14:anchorId="16DBEFE2" wp14:editId="0E8E7E0E">
+            <wp:extent cx="4095238" cy="3628572"/>
+            <wp:effectExtent l="0" t="0" r="635" b="0"/>
+            <wp:docPr id="2" name="Picture 2"/>
+            <wp:cNvGraphicFramePr>
+              <a:graphicFrameLocks xmlns:a="http://schemas.openxmlformats.org/drawingml/2006/main" noChangeAspect="1"/>
+            </wp:cNvGraphicFramePr>
+            <a:graphic xmlns:a="http://schemas.openxmlformats.org/drawingml/2006/main">
+              <a:graphicData uri="http://schemas.openxmlformats.org/drawingml/2006/picture">
+                <pic:pic xmlns:pic="http://schemas.openxmlformats.org/drawingml/2006/picture">
+                  <pic:nvPicPr>
+                    <pic:cNvPr id="0" name=""/>
+                    <pic:cNvPicPr/>
+                  </pic:nvPicPr>
+                  <pic:blipFill>
+                    <a:blip r:embed="rId11"/>
+                    <a:stretch>
+                      <a:fillRect/>
+                    </a:stretch>
+                  </pic:blipFill>
+                  <pic:spPr>
+                    <a:xfrm>
+                      <a:off x="0" y="0"/>
+                      <a:ext cx="4095238" cy="3628572"/>
+                    </a:xfrm>
+                    <a:prstGeom prst="rect">
+                      <a:avLst/>
+                    </a:prstGeom>
+                  </pic:spPr>
+                </pic:pic>
+              </a:graphicData>
+            </a:graphic>
+          </wp:inline>
+        </w:drawing>
+      </w:r>
+    </w:p>
+    <w:p>
+      <w:pPr>
+        <w:pStyle w:val="ListParagraph"/>
+      </w:pPr>
+    </w:p>
+    <w:p>
+      <w:pPr>
+        <w:pStyle w:val="ListParagraph"/>
+        <w:numPr>
+          <w:ilvl w:val="0"/>
+          <w:numId w:val="7"/>
+        </w:numPr>
+      </w:pPr>
+      <w:r>
+        <w:rPr>
+          <w:noProof/>
+        </w:rPr>
+        <w:t>Now that ArcCatalog window can see the drive letter, expose the FeatureDataSet Icon and drag the GPX data into an ArcMap data window.</w:t>
+      </w:r>
+    </w:p>
+    <w:p>
+      <w:pPr>
+        <w:pStyle w:val="ListParagraph"/>
+        <w:rPr>
+          <w:noProof/>
+        </w:rPr>
+      </w:pPr>
+      <w:r>
+        <w:rPr>
+          <w:noProof/>
+        </w:rPr>
+        <w:t xml:space="preserve"> </w:t>
+      </w:r>
+      <w:r>
+        <w:rPr>
+          <w:noProof/>
+        </w:rPr>
+        <w:drawing>
+          <wp:inline distT="0" distB="0" distL="0" distR="0" wp14:anchorId="5ED3F325" wp14:editId="0423C7C8">
+            <wp:extent cx="1485714" cy="666667"/>
+            <wp:effectExtent l="0" t="0" r="635" b="635"/>
+            <wp:docPr id="3" name="Picture 3"/>
+            <wp:cNvGraphicFramePr>
+              <a:graphicFrameLocks xmlns:a="http://schemas.openxmlformats.org/drawingml/2006/main" noChangeAspect="1"/>
+            </wp:cNvGraphicFramePr>
+            <a:graphic xmlns:a="http://schemas.openxmlformats.org/drawingml/2006/main">
+              <a:graphicData uri="http://schemas.openxmlformats.org/drawingml/2006/picture">
+                <pic:pic xmlns:pic="http://schemas.openxmlformats.org/drawingml/2006/picture">
+                  <pic:nvPicPr>
+                    <pic:cNvPr id="0" name=""/>
+                    <pic:cNvPicPr/>
+                  </pic:nvPicPr>
+                  <pic:blipFill>
+                    <a:blip r:embed="rId12"/>
+                    <a:stretch>
+                      <a:fillRect/>
+                    </a:stretch>
+                  </pic:blipFill>
+                  <pic:spPr>
+                    <a:xfrm>
+                      <a:off x="0" y="0"/>
+                      <a:ext cx="1485714" cy="666667"/>
+                    </a:xfrm>
+                    <a:prstGeom prst="rect">
+                      <a:avLst/>
+                    </a:prstGeom>
+                  </pic:spPr>
+                </pic:pic>
+              </a:graphicData>
+            </a:graphic>
+          </wp:inline>
+        </w:drawing>
+      </w:r>
+    </w:p>
+    <w:p>
+      <w:pPr>
+        <w:pStyle w:val="ListParagraph"/>
+      </w:pPr>
+    </w:p>
+    <w:p>
+      <w:pPr>
+        <w:pStyle w:val="ListParagraph"/>
+        <w:numPr>
+          <w:ilvl w:val="0"/>
+          <w:numId w:val="7"/>
+        </w:numPr>
+      </w:pPr>
+      <w:r>
+        <w:rPr>
+          <w:noProof/>
+        </w:rPr>
+        <w:t xml:space="preserve">You will now see three feature classes TrackPoints, Tracks and Closed Tracks.  Any of these “features” can be directly observed in an ArcMap Session.  NOTE:  As discussed above, you must recognize, GPX data is </w:t>
+      </w:r>
+      <w:r>
+        <w:rPr>
+          <w:noProof/>
+        </w:rPr>
+        <w:t xml:space="preserve">always </w:t>
+      </w:r>
+      <w:r>
+        <w:rPr>
+          <w:noProof/>
+        </w:rPr>
+        <w:t>in GCS (Decimal Degree) and WGS84 datum.  When displaying these data with a NAD83 Base layers</w:t>
+      </w:r>
+      <w:r>
+        <w:rPr>
+          <w:noProof/>
+        </w:rPr>
+        <w:t xml:space="preserve"> in an ArcMap dataframe</w:t>
+      </w:r>
+      <w:r>
+        <w:rPr>
+          <w:noProof/>
+        </w:rPr>
+        <w:t xml:space="preserve">, you must select the </w:t>
+      </w:r>
+      <w:r>
+        <w:rPr>
+          <w:noProof/>
+        </w:rPr>
+        <w:lastRenderedPageBreak/>
+        <w:t xml:space="preserve">Transformation button and select the appropriate transformation between NAD83 and WGS84. We recommend _5. </w:t>
+      </w:r>
+    </w:p>
+    <w:p>
+      <w:pPr>
+        <w:pStyle w:val="ListParagraph"/>
+        <w:numPr>
+          <w:ilvl w:val="0"/>
+          <w:numId w:val="7"/>
+        </w:numPr>
+      </w:pPr>
+      <w:r>
+        <w:rPr>
+          <w:noProof/>
+        </w:rPr>
+        <w:t>You can now export any of the features to a Geodatabase feature class or shapefile.  By selecting Export you can immediately export these data to Alaskan Albers or UTM Zone 8 NAD83, by selecting the Data Frame button.</w:t>
+      </w:r>
+      <w:r>
+        <w:rPr>
+          <w:noProof/>
+        </w:rPr>
+        <w:t xml:space="preserve"> </w:t>
+      </w:r>
+    </w:p>
+    <w:p>
+      <w:pPr>
+        <w:pStyle w:val="ListParagraph"/>
+        <w:rPr>
+          <w:noProof/>
+        </w:rPr>
+      </w:pPr>
+    </w:p>
+    <w:p>
+      <w:pPr>
+        <w:pStyle w:val="ListParagraph"/>
+      </w:pPr>
+      <w:r>
+        <w:rPr>
+          <w:noProof/>
+        </w:rPr>
+        <w:drawing>
+          <wp:inline distT="0" distB="0" distL="0" distR="0" wp14:anchorId="4EFE8B1C" wp14:editId="162B98BA">
+            <wp:extent cx="5943600" cy="3934460"/>
+            <wp:effectExtent l="0" t="0" r="0" b="8890"/>
+            <wp:docPr id="4" name="Picture 4"/>
+            <wp:cNvGraphicFramePr>
+              <a:graphicFrameLocks xmlns:a="http://schemas.openxmlformats.org/drawingml/2006/main" noChangeAspect="1"/>
+            </wp:cNvGraphicFramePr>
+            <a:graphic xmlns:a="http://schemas.openxmlformats.org/drawingml/2006/main">
+              <a:graphicData uri="http://schemas.openxmlformats.org/drawingml/2006/picture">
+                <pic:pic xmlns:pic="http://schemas.openxmlformats.org/drawingml/2006/picture">
+                  <pic:nvPicPr>
+                    <pic:cNvPr id="0" name=""/>
+                    <pic:cNvPicPr/>
+                  </pic:nvPicPr>
+                  <pic:blipFill>
+                    <a:blip r:embed="rId13"/>
+                    <a:stretch>
+                      <a:fillRect/>
+                    </a:stretch>
+                  </pic:blipFill>
+                  <pic:spPr>
+                    <a:xfrm>
+                      <a:off x="0" y="0"/>
+                      <a:ext cx="5943600" cy="3934460"/>
+                    </a:xfrm>
+                    <a:prstGeom prst="rect">
+                      <a:avLst/>
+                    </a:prstGeom>
+                  </pic:spPr>
+                </pic:pic>
+              </a:graphicData>
+            </a:graphic>
+          </wp:inline>
+        </w:drawing>
+      </w:r>
+      <w:r>
+        <w:rPr>
+          <w:noProof/>
+        </w:rPr>
+        <w:t xml:space="preserve"> </w:t>
       </w:r>
     </w:p>
     <w:sectPr>
@@ -910,7 +1681,7 @@
 </file>
 
 <file path=word/numbering.xml><?xml version="1.0" encoding="utf-8"?>
-<w:numbering xmlns:ve="http://schemas.openxmlformats.org/markup-compatibility/2006" xmlns:o="urn:schemas-microsoft-com:office:office" xmlns:r="http://schemas.openxmlformats.org/officeDocument/2006/relationships" xmlns:m="http://schemas.openxmlformats.org/officeDocument/2006/math" xmlns:v="urn:schemas-microsoft-com:vml" xmlns:wp="http://schemas.openxmlformats.org/drawingml/2006/wordprocessingDrawing" xmlns:w10="urn:schemas-microsoft-com:office:word" xmlns:w="http://schemas.openxmlformats.org/wordprocessingml/2006/main" xmlns:wne="http://schemas.microsoft.com/office/word/2006/wordml">
+<w:numbering xmlns:wpc="http://schemas.microsoft.com/office/word/2010/wordprocessingCanvas" xmlns:mc="http://schemas.openxmlformats.org/markup-compatibility/2006" xmlns:o="urn:schemas-microsoft-com:office:office" xmlns:r="http://schemas.openxmlformats.org/officeDocument/2006/relationships" xmlns:m="http://schemas.openxmlformats.org/officeDocument/2006/math" xmlns:v="urn:schemas-microsoft-com:vml" xmlns:wp14="http://schemas.microsoft.com/office/word/2010/wordprocessingDrawing" xmlns:wp="http://schemas.openxmlformats.org/drawingml/2006/wordprocessingDrawing" xmlns:w10="urn:schemas-microsoft-com:office:word" xmlns:w="http://schemas.openxmlformats.org/wordprocessingml/2006/main" xmlns:w14="http://schemas.microsoft.com/office/word/2010/wordml" xmlns:wpg="http://schemas.microsoft.com/office/word/2010/wordprocessingGroup" xmlns:wpi="http://schemas.microsoft.com/office/word/2010/wordprocessingInk" xmlns:wne="http://schemas.microsoft.com/office/word/2006/wordml" xmlns:wps="http://schemas.microsoft.com/office/word/2010/wordprocessingShape" mc:Ignorable="w14 wp14">
   <w:abstractNum w:abstractNumId="0">
     <w:nsid w:val="01B933BD"/>
     <w:multiLevelType w:val="hybridMultilevel"/>
@@ -1138,6 +1909,95 @@
     </w:lvl>
   </w:abstractNum>
   <w:abstractNum w:abstractNumId="2">
+    <w:nsid w:val="45C670E6"/>
+    <w:multiLevelType w:val="hybridMultilevel"/>
+    <w:tmpl w:val="DB04BBC6"/>
+    <w:lvl w:ilvl="0" w:tplc="0409000F">
+      <w:start w:val="1"/>
+      <w:numFmt w:val="decimal"/>
+      <w:lvlText w:val="%1."/>
+      <w:lvlJc w:val="left"/>
+      <w:pPr>
+        <w:ind w:left="720" w:hanging="360"/>
+      </w:pPr>
+      <w:rPr>
+        <w:rFonts w:hint="default"/>
+      </w:rPr>
+    </w:lvl>
+    <w:lvl w:ilvl="1" w:tplc="04090019" w:tentative="1">
+      <w:start w:val="1"/>
+      <w:numFmt w:val="lowerLetter"/>
+      <w:lvlText w:val="%2."/>
+      <w:lvlJc w:val="left"/>
+      <w:pPr>
+        <w:ind w:left="1440" w:hanging="360"/>
+      </w:pPr>
+    </w:lvl>
+    <w:lvl w:ilvl="2" w:tplc="0409001B" w:tentative="1">
+      <w:start w:val="1"/>
+      <w:numFmt w:val="lowerRoman"/>
+      <w:lvlText w:val="%3."/>
+      <w:lvlJc w:val="right"/>
+      <w:pPr>
+        <w:ind w:left="2160" w:hanging="180"/>
+      </w:pPr>
+    </w:lvl>
+    <w:lvl w:ilvl="3" w:tplc="0409000F" w:tentative="1">
+      <w:start w:val="1"/>
+      <w:numFmt w:val="decimal"/>
+      <w:lvlText w:val="%4."/>
+      <w:lvlJc w:val="left"/>
+      <w:pPr>
+        <w:ind w:left="2880" w:hanging="360"/>
+      </w:pPr>
+    </w:lvl>
+    <w:lvl w:ilvl="4" w:tplc="04090019" w:tentative="1">
+      <w:start w:val="1"/>
+      <w:numFmt w:val="lowerLetter"/>
+      <w:lvlText w:val="%5."/>
+      <w:lvlJc w:val="left"/>
+      <w:pPr>
+        <w:ind w:left="3600" w:hanging="360"/>
+      </w:pPr>
+    </w:lvl>
+    <w:lvl w:ilvl="5" w:tplc="0409001B" w:tentative="1">
+      <w:start w:val="1"/>
+      <w:numFmt w:val="lowerRoman"/>
+      <w:lvlText w:val="%6."/>
+      <w:lvlJc w:val="right"/>
+      <w:pPr>
+        <w:ind w:left="4320" w:hanging="180"/>
+      </w:pPr>
+    </w:lvl>
+    <w:lvl w:ilvl="6" w:tplc="0409000F" w:tentative="1">
+      <w:start w:val="1"/>
+      <w:numFmt w:val="decimal"/>
+      <w:lvlText w:val="%7."/>
+      <w:lvlJc w:val="left"/>
+      <w:pPr>
+        <w:ind w:left="5040" w:hanging="360"/>
+      </w:pPr>
+    </w:lvl>
+    <w:lvl w:ilvl="7" w:tplc="04090019" w:tentative="1">
+      <w:start w:val="1"/>
+      <w:numFmt w:val="lowerLetter"/>
+      <w:lvlText w:val="%8."/>
+      <w:lvlJc w:val="left"/>
+      <w:pPr>
+        <w:ind w:left="5760" w:hanging="360"/>
+      </w:pPr>
+    </w:lvl>
+    <w:lvl w:ilvl="8" w:tplc="0409001B" w:tentative="1">
+      <w:start w:val="1"/>
+      <w:numFmt w:val="lowerRoman"/>
+      <w:lvlText w:val="%9."/>
+      <w:lvlJc w:val="right"/>
+      <w:pPr>
+        <w:ind w:left="6480" w:hanging="180"/>
+      </w:pPr>
+    </w:lvl>
+  </w:abstractNum>
+  <w:abstractNum w:abstractNumId="3">
     <w:nsid w:val="5DE56C2B"/>
     <w:multiLevelType w:val="hybridMultilevel"/>
     <w:tmpl w:val="024EB1D0"/>
@@ -1223,7 +2083,7 @@
       </w:pPr>
     </w:lvl>
   </w:abstractNum>
-  <w:abstractNum w:abstractNumId="3">
+  <w:abstractNum w:abstractNumId="4">
     <w:nsid w:val="5FCB315F"/>
     <w:multiLevelType w:val="hybridMultilevel"/>
     <w:tmpl w:val="043A6ED6"/>
@@ -1312,7 +2172,7 @@
       </w:pPr>
     </w:lvl>
   </w:abstractNum>
-  <w:abstractNum w:abstractNumId="4">
+  <w:abstractNum w:abstractNumId="5">
     <w:nsid w:val="60DE7582"/>
     <w:multiLevelType w:val="hybridMultilevel"/>
     <w:tmpl w:val="8B9C40A8"/>
@@ -1423,6 +2283,95 @@
       <w:rPr>
         <w:rFonts w:ascii="Wingdings" w:hAnsi="Wingdings" w:hint="default"/>
       </w:rPr>
+    </w:lvl>
+  </w:abstractNum>
+  <w:abstractNum w:abstractNumId="6">
+    <w:nsid w:val="738A3558"/>
+    <w:multiLevelType w:val="hybridMultilevel"/>
+    <w:tmpl w:val="043A6ED6"/>
+    <w:lvl w:ilvl="0" w:tplc="04090011">
+      <w:start w:val="1"/>
+      <w:numFmt w:val="decimal"/>
+      <w:lvlText w:val="%1)"/>
+      <w:lvlJc w:val="left"/>
+      <w:pPr>
+        <w:ind w:left="720" w:hanging="360"/>
+      </w:pPr>
+      <w:rPr>
+        <w:rFonts w:hint="default"/>
+      </w:rPr>
+    </w:lvl>
+    <w:lvl w:ilvl="1" w:tplc="04090019" w:tentative="1">
+      <w:start w:val="1"/>
+      <w:numFmt w:val="lowerLetter"/>
+      <w:lvlText w:val="%2."/>
+      <w:lvlJc w:val="left"/>
+      <w:pPr>
+        <w:ind w:left="1440" w:hanging="360"/>
+      </w:pPr>
+    </w:lvl>
+    <w:lvl w:ilvl="2" w:tplc="0409001B" w:tentative="1">
+      <w:start w:val="1"/>
+      <w:numFmt w:val="lowerRoman"/>
+      <w:lvlText w:val="%3."/>
+      <w:lvlJc w:val="right"/>
+      <w:pPr>
+        <w:ind w:left="2160" w:hanging="180"/>
+      </w:pPr>
+    </w:lvl>
+    <w:lvl w:ilvl="3" w:tplc="0409000F" w:tentative="1">
+      <w:start w:val="1"/>
+      <w:numFmt w:val="decimal"/>
+      <w:lvlText w:val="%4."/>
+      <w:lvlJc w:val="left"/>
+      <w:pPr>
+        <w:ind w:left="2880" w:hanging="360"/>
+      </w:pPr>
+    </w:lvl>
+    <w:lvl w:ilvl="4" w:tplc="04090019" w:tentative="1">
+      <w:start w:val="1"/>
+      <w:numFmt w:val="lowerLetter"/>
+      <w:lvlText w:val="%5."/>
+      <w:lvlJc w:val="left"/>
+      <w:pPr>
+        <w:ind w:left="3600" w:hanging="360"/>
+      </w:pPr>
+    </w:lvl>
+    <w:lvl w:ilvl="5" w:tplc="0409001B" w:tentative="1">
+      <w:start w:val="1"/>
+      <w:numFmt w:val="lowerRoman"/>
+      <w:lvlText w:val="%6."/>
+      <w:lvlJc w:val="right"/>
+      <w:pPr>
+        <w:ind w:left="4320" w:hanging="180"/>
+      </w:pPr>
+    </w:lvl>
+    <w:lvl w:ilvl="6" w:tplc="0409000F" w:tentative="1">
+      <w:start w:val="1"/>
+      <w:numFmt w:val="decimal"/>
+      <w:lvlText w:val="%7."/>
+      <w:lvlJc w:val="left"/>
+      <w:pPr>
+        <w:ind w:left="5040" w:hanging="360"/>
+      </w:pPr>
+    </w:lvl>
+    <w:lvl w:ilvl="7" w:tplc="04090019" w:tentative="1">
+      <w:start w:val="1"/>
+      <w:numFmt w:val="lowerLetter"/>
+      <w:lvlText w:val="%8."/>
+      <w:lvlJc w:val="left"/>
+      <w:pPr>
+        <w:ind w:left="5760" w:hanging="360"/>
+      </w:pPr>
+    </w:lvl>
+    <w:lvl w:ilvl="8" w:tplc="0409001B" w:tentative="1">
+      <w:start w:val="1"/>
+      <w:numFmt w:val="lowerRoman"/>
+      <w:lvlText w:val="%9."/>
+      <w:lvlJc w:val="right"/>
+      <w:pPr>
+        <w:ind w:left="6480" w:hanging="180"/>
+      </w:pPr>
     </w:lvl>
   </w:abstractNum>
   <w:num w:numId="1">
@@ -1432,23 +2381,29 @@
     <w:abstractNumId w:val="1"/>
   </w:num>
   <w:num w:numId="3">
+    <w:abstractNumId w:val="5"/>
+  </w:num>
+  <w:num w:numId="4">
     <w:abstractNumId w:val="4"/>
   </w:num>
-  <w:num w:numId="4">
+  <w:num w:numId="5">
     <w:abstractNumId w:val="3"/>
   </w:num>
-  <w:num w:numId="5">
+  <w:num w:numId="6">
+    <w:abstractNumId w:val="6"/>
+  </w:num>
+  <w:num w:numId="7">
     <w:abstractNumId w:val="2"/>
   </w:num>
 </w:numbering>
 </file>
 
 <file path=word/styles.xml><?xml version="1.0" encoding="utf-8"?>
-<w:styles xmlns:r="http://schemas.openxmlformats.org/officeDocument/2006/relationships" xmlns:w="http://schemas.openxmlformats.org/wordprocessingml/2006/main">
+<w:styles xmlns:mc="http://schemas.openxmlformats.org/markup-compatibility/2006" xmlns:r="http://schemas.openxmlformats.org/officeDocument/2006/relationships" xmlns:w="http://schemas.openxmlformats.org/wordprocessingml/2006/main" xmlns:w14="http://schemas.microsoft.com/office/word/2010/wordml" mc:Ignorable="w14">
   <w:docDefaults>
     <w:rPrDefault>
       <w:rPr>
-        <w:rFonts w:asciiTheme="minorHAnsi" w:eastAsiaTheme="minorHAnsi" w:hAnsiTheme="minorHAnsi" w:cstheme="minorBidi"/>
+        <w:rFonts w:asciiTheme="minorHAnsi" w:eastAsiaTheme="minorEastAsia" w:hAnsiTheme="minorHAnsi" w:cstheme="minorBidi"/>
         <w:sz w:val="22"/>
         <w:szCs w:val="22"/>
         <w:lang w:val="en-US" w:eastAsia="en-US" w:bidi="ar-SA"/>
@@ -1602,7 +2557,6 @@
   <w:style w:type="paragraph" w:default="1" w:styleId="Normal">
     <w:name w:val="Normal"/>
     <w:qFormat/>
-    <w:rsid w:val="00713D15"/>
   </w:style>
   <w:style w:type="paragraph" w:styleId="Heading1">
     <w:name w:val="heading 1"/>
@@ -1662,7 +2616,6 @@
     <w:uiPriority w:val="99"/>
     <w:semiHidden/>
     <w:unhideWhenUsed/>
-    <w:qFormat/>
     <w:tblPr>
       <w:tblInd w:w="0" w:type="dxa"/>
       <w:tblCellMar>
@@ -1724,7 +2677,6 @@
     <w:name w:val="Hyperlink"/>
     <w:basedOn w:val="DefaultParagraphFont"/>
     <w:uiPriority w:val="99"/>
-    <w:semiHidden/>
     <w:unhideWhenUsed/>
     <w:rsid w:val="008A47EA"/>
     <w:rPr>
@@ -1769,6 +2721,394 @@
       <w:kern w:val="28"/>
       <w:sz w:val="52"/>
       <w:szCs w:val="52"/>
+    </w:rPr>
+  </w:style>
+  <w:style w:type="paragraph" w:styleId="BalloonText">
+    <w:name w:val="Balloon Text"/>
+    <w:basedOn w:val="Normal"/>
+    <w:link w:val="BalloonTextChar"/>
+    <w:uiPriority w:val="99"/>
+    <w:semiHidden/>
+    <w:unhideWhenUsed/>
+    <w:rsid w:val="00253230"/>
+    <w:pPr>
+      <w:spacing w:after="0" w:line="240" w:lineRule="auto"/>
+    </w:pPr>
+    <w:rPr>
+      <w:rFonts w:ascii="Tahoma" w:hAnsi="Tahoma" w:cs="Tahoma"/>
+      <w:sz w:val="16"/>
+      <w:szCs w:val="16"/>
+    </w:rPr>
+  </w:style>
+  <w:style w:type="character" w:customStyle="1" w:styleId="BalloonTextChar">
+    <w:name w:val="Balloon Text Char"/>
+    <w:basedOn w:val="DefaultParagraphFont"/>
+    <w:link w:val="BalloonText"/>
+    <w:uiPriority w:val="99"/>
+    <w:semiHidden/>
+    <w:rsid w:val="00253230"/>
+    <w:rPr>
+      <w:rFonts w:ascii="Tahoma" w:hAnsi="Tahoma" w:cs="Tahoma"/>
+      <w:sz w:val="16"/>
+      <w:szCs w:val="16"/>
+    </w:rPr>
+  </w:style>
+</w:styles>
+</file>
+
+<file path=word/stylesWithEffects.xml><?xml version="1.0" encoding="utf-8"?>
+<w:styles xmlns:wpc="http://schemas.microsoft.com/office/word/2010/wordprocessingCanvas" xmlns:mc="http://schemas.openxmlformats.org/markup-compatibility/2006" xmlns:o="urn:schemas-microsoft-com:office:office" xmlns:r="http://schemas.openxmlformats.org/officeDocument/2006/relationships" xmlns:m="http://schemas.openxmlformats.org/officeDocument/2006/math" xmlns:v="urn:schemas-microsoft-com:vml" xmlns:wp14="http://schemas.microsoft.com/office/word/2010/wordprocessingDrawing" xmlns:wp="http://schemas.openxmlformats.org/drawingml/2006/wordprocessingDrawing" xmlns:w10="urn:schemas-microsoft-com:office:word" xmlns:w="http://schemas.openxmlformats.org/wordprocessingml/2006/main" xmlns:w14="http://schemas.microsoft.com/office/word/2010/wordml" xmlns:wpg="http://schemas.microsoft.com/office/word/2010/wordprocessingGroup" xmlns:wpi="http://schemas.microsoft.com/office/word/2010/wordprocessingInk" xmlns:wne="http://schemas.microsoft.com/office/word/2006/wordml" xmlns:wps="http://schemas.microsoft.com/office/word/2010/wordprocessingShape" mc:Ignorable="w14 wp14">
+  <w:docDefaults>
+    <w:rPrDefault>
+      <w:rPr>
+        <w:rFonts w:asciiTheme="minorHAnsi" w:eastAsiaTheme="minorEastAsia" w:hAnsiTheme="minorHAnsi" w:cstheme="minorBidi"/>
+        <w:sz w:val="22"/>
+        <w:szCs w:val="22"/>
+        <w:lang w:val="en-US" w:eastAsia="en-US" w:bidi="ar-SA"/>
+      </w:rPr>
+    </w:rPrDefault>
+    <w:pPrDefault>
+      <w:pPr>
+        <w:spacing w:after="200" w:line="276" w:lineRule="auto"/>
+      </w:pPr>
+    </w:pPrDefault>
+  </w:docDefaults>
+  <w:latentStyles w:defLockedState="0" w:defUIPriority="99" w:defSemiHidden="1" w:defUnhideWhenUsed="1" w:defQFormat="0" w:count="267">
+    <w:lsdException w:name="Normal" w:semiHidden="0" w:uiPriority="0" w:unhideWhenUsed="0" w:qFormat="1"/>
+    <w:lsdException w:name="heading 1" w:semiHidden="0" w:uiPriority="9" w:unhideWhenUsed="0" w:qFormat="1"/>
+    <w:lsdException w:name="heading 2" w:uiPriority="9" w:qFormat="1"/>
+    <w:lsdException w:name="heading 3" w:uiPriority="9" w:qFormat="1"/>
+    <w:lsdException w:name="heading 4" w:uiPriority="9" w:qFormat="1"/>
+    <w:lsdException w:name="heading 5" w:uiPriority="9" w:qFormat="1"/>
+    <w:lsdException w:name="heading 6" w:uiPriority="9" w:qFormat="1"/>
+    <w:lsdException w:name="heading 7" w:uiPriority="9" w:qFormat="1"/>
+    <w:lsdException w:name="heading 8" w:uiPriority="9" w:qFormat="1"/>
+    <w:lsdException w:name="heading 9" w:uiPriority="9" w:qFormat="1"/>
+    <w:lsdException w:name="toc 1" w:uiPriority="39"/>
+    <w:lsdException w:name="toc 2" w:uiPriority="39"/>
+    <w:lsdException w:name="toc 3" w:uiPriority="39"/>
+    <w:lsdException w:name="toc 4" w:uiPriority="39"/>
+    <w:lsdException w:name="toc 5" w:uiPriority="39"/>
+    <w:lsdException w:name="toc 6" w:uiPriority="39"/>
+    <w:lsdException w:name="toc 7" w:uiPriority="39"/>
+    <w:lsdException w:name="toc 8" w:uiPriority="39"/>
+    <w:lsdException w:name="toc 9" w:uiPriority="39"/>
+    <w:lsdException w:name="caption" w:uiPriority="35" w:qFormat="1"/>
+    <w:lsdException w:name="Title" w:semiHidden="0" w:uiPriority="10" w:unhideWhenUsed="0" w:qFormat="1"/>
+    <w:lsdException w:name="Default Paragraph Font" w:uiPriority="1"/>
+    <w:lsdException w:name="Subtitle" w:semiHidden="0" w:uiPriority="11" w:unhideWhenUsed="0" w:qFormat="1"/>
+    <w:lsdException w:name="Strong" w:semiHidden="0" w:uiPriority="22" w:unhideWhenUsed="0" w:qFormat="1"/>
+    <w:lsdException w:name="Emphasis" w:semiHidden="0" w:uiPriority="20" w:unhideWhenUsed="0" w:qFormat="1"/>
+    <w:lsdException w:name="Table Grid" w:semiHidden="0" w:uiPriority="59" w:unhideWhenUsed="0"/>
+    <w:lsdException w:name="Placeholder Text" w:unhideWhenUsed="0"/>
+    <w:lsdException w:name="No Spacing" w:semiHidden="0" w:uiPriority="1" w:unhideWhenUsed="0" w:qFormat="1"/>
+    <w:lsdException w:name="Light Shading" w:semiHidden="0" w:uiPriority="60" w:unhideWhenUsed="0"/>
+    <w:lsdException w:name="Light List" w:semiHidden="0" w:uiPriority="61" w:unhideWhenUsed="0"/>
+    <w:lsdException w:name="Light Grid" w:semiHidden="0" w:uiPriority="62" w:unhideWhenUsed="0"/>
+    <w:lsdException w:name="Medium Shading 1" w:semiHidden="0" w:uiPriority="63" w:unhideWhenUsed="0"/>
+    <w:lsdException w:name="Medium Shading 2" w:semiHidden="0" w:uiPriority="64" w:unhideWhenUsed="0"/>
+    <w:lsdException w:name="Medium List 1" w:semiHidden="0" w:uiPriority="65" w:unhideWhenUsed="0"/>
+    <w:lsdException w:name="Medium List 2" w:semiHidden="0" w:uiPriority="66" w:unhideWhenUsed="0"/>
+    <w:lsdException w:name="Medium Grid 1" w:semiHidden="0" w:uiPriority="67" w:unhideWhenUsed="0"/>
+    <w:lsdException w:name="Medium Grid 2" w:semiHidden="0" w:uiPriority="68" w:unhideWhenUsed="0"/>
+    <w:lsdException w:name="Medium Grid 3" w:semiHidden="0" w:uiPriority="69" w:unhideWhenUsed="0"/>
+    <w:lsdException w:name="Dark List" w:semiHidden="0" w:uiPriority="70" w:unhideWhenUsed="0"/>
+    <w:lsdException w:name="Colorful Shading" w:semiHidden="0" w:uiPriority="71" w:unhideWhenUsed="0"/>
+    <w:lsdException w:name="Colorful List" w:semiHidden="0" w:uiPriority="72" w:unhideWhenUsed="0"/>
+    <w:lsdException w:name="Colorful Grid" w:semiHidden="0" w:uiPriority="73" w:unhideWhenUsed="0"/>
+    <w:lsdException w:name="Light Shading Accent 1" w:semiHidden="0" w:uiPriority="60" w:unhideWhenUsed="0"/>
+    <w:lsdException w:name="Light List Accent 1" w:semiHidden="0" w:uiPriority="61" w:unhideWhenUsed="0"/>
+    <w:lsdException w:name="Light Grid Accent 1" w:semiHidden="0" w:uiPriority="62" w:unhideWhenUsed="0"/>
+    <w:lsdException w:name="Medium Shading 1 Accent 1" w:semiHidden="0" w:uiPriority="63" w:unhideWhenUsed="0"/>
+    <w:lsdException w:name="Medium Shading 2 Accent 1" w:semiHidden="0" w:uiPriority="64" w:unhideWhenUsed="0"/>
+    <w:lsdException w:name="Medium List 1 Accent 1" w:semiHidden="0" w:uiPriority="65" w:unhideWhenUsed="0"/>
+    <w:lsdException w:name="Revision" w:unhideWhenUsed="0"/>
+    <w:lsdException w:name="List Paragraph" w:semiHidden="0" w:uiPriority="34" w:unhideWhenUsed="0" w:qFormat="1"/>
+    <w:lsdException w:name="Quote" w:semiHidden="0" w:uiPriority="29" w:unhideWhenUsed="0" w:qFormat="1"/>
+    <w:lsdException w:name="Intense Quote" w:semiHidden="0" w:uiPriority="30" w:unhideWhenUsed="0" w:qFormat="1"/>
+    <w:lsdException w:name="Medium List 2 Accent 1" w:semiHidden="0" w:uiPriority="66" w:unhideWhenUsed="0"/>
+    <w:lsdException w:name="Medium Grid 1 Accent 1" w:semiHidden="0" w:uiPriority="67" w:unhideWhenUsed="0"/>
+    <w:lsdException w:name="Medium Grid 2 Accent 1" w:semiHidden="0" w:uiPriority="68" w:unhideWhenUsed="0"/>
+    <w:lsdException w:name="Medium Grid 3 Accent 1" w:semiHidden="0" w:uiPriority="69" w:unhideWhenUsed="0"/>
+    <w:lsdException w:name="Dark List Accent 1" w:semiHidden="0" w:uiPriority="70" w:unhideWhenUsed="0"/>
+    <w:lsdException w:name="Colorful Shading Accent 1" w:semiHidden="0" w:uiPriority="71" w:unhideWhenUsed="0"/>
+    <w:lsdException w:name="Colorful List Accent 1" w:semiHidden="0" w:uiPriority="72" w:unhideWhenUsed="0"/>
+    <w:lsdException w:name="Colorful Grid Accent 1" w:semiHidden="0" w:uiPriority="73" w:unhideWhenUsed="0"/>
+    <w:lsdException w:name="Light Shading Accent 2" w:semiHidden="0" w:uiPriority="60" w:unhideWhenUsed="0"/>
+    <w:lsdException w:name="Light List Accent 2" w:semiHidden="0" w:uiPriority="61" w:unhideWhenUsed="0"/>
+    <w:lsdException w:name="Light Grid Accent 2" w:semiHidden="0" w:uiPriority="62" w:unhideWhenUsed="0"/>
+    <w:lsdException w:name="Medium Shading 1 Accent 2" w:semiHidden="0" w:uiPriority="63" w:unhideWhenUsed="0"/>
+    <w:lsdException w:name="Medium Shading 2 Accent 2" w:semiHidden="0" w:uiPriority="64" w:unhideWhenUsed="0"/>
+    <w:lsdException w:name="Medium List 1 Accent 2" w:semiHidden="0" w:uiPriority="65" w:unhideWhenUsed="0"/>
+    <w:lsdException w:name="Medium List 2 Accent 2" w:semiHidden="0" w:uiPriority="66" w:unhideWhenUsed="0"/>
+    <w:lsdException w:name="Medium Grid 1 Accent 2" w:semiHidden="0" w:uiPriority="67" w:unhideWhenUsed="0"/>
+    <w:lsdException w:name="Medium Grid 2 Accent 2" w:semiHidden="0" w:uiPriority="68" w:unhideWhenUsed="0"/>
+    <w:lsdException w:name="Medium Grid 3 Accent 2" w:semiHidden="0" w:uiPriority="69" w:unhideWhenUsed="0"/>
+    <w:lsdException w:name="Dark List Accent 2" w:semiHidden="0" w:uiPriority="70" w:unhideWhenUsed="0"/>
+    <w:lsdException w:name="Colorful Shading Accent 2" w:semiHidden="0" w:uiPriority="71" w:unhideWhenUsed="0"/>
+    <w:lsdException w:name="Colorful List Accent 2" w:semiHidden="0" w:uiPriority="72" w:unhideWhenUsed="0"/>
+    <w:lsdException w:name="Colorful Grid Accent 2" w:semiHidden="0" w:uiPriority="73" w:unhideWhenUsed="0"/>
+    <w:lsdException w:name="Light Shading Accent 3" w:semiHidden="0" w:uiPriority="60" w:unhideWhenUsed="0"/>
+    <w:lsdException w:name="Light List Accent 3" w:semiHidden="0" w:uiPriority="61" w:unhideWhenUsed="0"/>
+    <w:lsdException w:name="Light Grid Accent 3" w:semiHidden="0" w:uiPriority="62" w:unhideWhenUsed="0"/>
+    <w:lsdException w:name="Medium Shading 1 Accent 3" w:semiHidden="0" w:uiPriority="63" w:unhideWhenUsed="0"/>
+    <w:lsdException w:name="Medium Shading 2 Accent 3" w:semiHidden="0" w:uiPriority="64" w:unhideWhenUsed="0"/>
+    <w:lsdException w:name="Medium List 1 Accent 3" w:semiHidden="0" w:uiPriority="65" w:unhideWhenUsed="0"/>
+    <w:lsdException w:name="Medium List 2 Accent 3" w:semiHidden="0" w:uiPriority="66" w:unhideWhenUsed="0"/>
+    <w:lsdException w:name="Medium Grid 1 Accent 3" w:semiHidden="0" w:uiPriority="67" w:unhideWhenUsed="0"/>
+    <w:lsdException w:name="Medium Grid 2 Accent 3" w:semiHidden="0" w:uiPriority="68" w:unhideWhenUsed="0"/>
+    <w:lsdException w:name="Medium Grid 3 Accent 3" w:semiHidden="0" w:uiPriority="69" w:unhideWhenUsed="0"/>
+    <w:lsdException w:name="Dark List Accent 3" w:semiHidden="0" w:uiPriority="70" w:unhideWhenUsed="0"/>
+    <w:lsdException w:name="Colorful Shading Accent 3" w:semiHidden="0" w:uiPriority="71" w:unhideWhenUsed="0"/>
+    <w:lsdException w:name="Colorful List Accent 3" w:semiHidden="0" w:uiPriority="72" w:unhideWhenUsed="0"/>
+    <w:lsdException w:name="Colorful Grid Accent 3" w:semiHidden="0" w:uiPriority="73" w:unhideWhenUsed="0"/>
+    <w:lsdException w:name="Light Shading Accent 4" w:semiHidden="0" w:uiPriority="60" w:unhideWhenUsed="0"/>
+    <w:lsdException w:name="Light List Accent 4" w:semiHidden="0" w:uiPriority="61" w:unhideWhenUsed="0"/>
+    <w:lsdException w:name="Light Grid Accent 4" w:semiHidden="0" w:uiPriority="62" w:unhideWhenUsed="0"/>
+    <w:lsdException w:name="Medium Shading 1 Accent 4" w:semiHidden="0" w:uiPriority="63" w:unhideWhenUsed="0"/>
+    <w:lsdException w:name="Medium Shading 2 Accent 4" w:semiHidden="0" w:uiPriority="64" w:unhideWhenUsed="0"/>
+    <w:lsdException w:name="Medium List 1 Accent 4" w:semiHidden="0" w:uiPriority="65" w:unhideWhenUsed="0"/>
+    <w:lsdException w:name="Medium List 2 Accent 4" w:semiHidden="0" w:uiPriority="66" w:unhideWhenUsed="0"/>
+    <w:lsdException w:name="Medium Grid 1 Accent 4" w:semiHidden="0" w:uiPriority="67" w:unhideWhenUsed="0"/>
+    <w:lsdException w:name="Medium Grid 2 Accent 4" w:semiHidden="0" w:uiPriority="68" w:unhideWhenUsed="0"/>
+    <w:lsdException w:name="Medium Grid 3 Accent 4" w:semiHidden="0" w:uiPriority="69" w:unhideWhenUsed="0"/>
+    <w:lsdException w:name="Dark List Accent 4" w:semiHidden="0" w:uiPriority="70" w:unhideWhenUsed="0"/>
+    <w:lsdException w:name="Colorful Shading Accent 4" w:semiHidden="0" w:uiPriority="71" w:unhideWhenUsed="0"/>
+    <w:lsdException w:name="Colorful List Accent 4" w:semiHidden="0" w:uiPriority="72" w:unhideWhenUsed="0"/>
+    <w:lsdException w:name="Colorful Grid Accent 4" w:semiHidden="0" w:uiPriority="73" w:unhideWhenUsed="0"/>
+    <w:lsdException w:name="Light Shading Accent 5" w:semiHidden="0" w:uiPriority="60" w:unhideWhenUsed="0"/>
+    <w:lsdException w:name="Light List Accent 5" w:semiHidden="0" w:uiPriority="61" w:unhideWhenUsed="0"/>
+    <w:lsdException w:name="Light Grid Accent 5" w:semiHidden="0" w:uiPriority="62" w:unhideWhenUsed="0"/>
+    <w:lsdException w:name="Medium Shading 1 Accent 5" w:semiHidden="0" w:uiPriority="63" w:unhideWhenUsed="0"/>
+    <w:lsdException w:name="Medium Shading 2 Accent 5" w:semiHidden="0" w:uiPriority="64" w:unhideWhenUsed="0"/>
+    <w:lsdException w:name="Medium List 1 Accent 5" w:semiHidden="0" w:uiPriority="65" w:unhideWhenUsed="0"/>
+    <w:lsdException w:name="Medium List 2 Accent 5" w:semiHidden="0" w:uiPriority="66" w:unhideWhenUsed="0"/>
+    <w:lsdException w:name="Medium Grid 1 Accent 5" w:semiHidden="0" w:uiPriority="67" w:unhideWhenUsed="0"/>
+    <w:lsdException w:name="Medium Grid 2 Accent 5" w:semiHidden="0" w:uiPriority="68" w:unhideWhenUsed="0"/>
+    <w:lsdException w:name="Medium Grid 3 Accent 5" w:semiHidden="0" w:uiPriority="69" w:unhideWhenUsed="0"/>
+    <w:lsdException w:name="Dark List Accent 5" w:semiHidden="0" w:uiPriority="70" w:unhideWhenUsed="0"/>
+    <w:lsdException w:name="Colorful Shading Accent 5" w:semiHidden="0" w:uiPriority="71" w:unhideWhenUsed="0"/>
+    <w:lsdException w:name="Colorful List Accent 5" w:semiHidden="0" w:uiPriority="72" w:unhideWhenUsed="0"/>
+    <w:lsdException w:name="Colorful Grid Accent 5" w:semiHidden="0" w:uiPriority="73" w:unhideWhenUsed="0"/>
+    <w:lsdException w:name="Light Shading Accent 6" w:semiHidden="0" w:uiPriority="60" w:unhideWhenUsed="0"/>
+    <w:lsdException w:name="Light List Accent 6" w:semiHidden="0" w:uiPriority="61" w:unhideWhenUsed="0"/>
+    <w:lsdException w:name="Light Grid Accent 6" w:semiHidden="0" w:uiPriority="62" w:unhideWhenUsed="0"/>
+    <w:lsdException w:name="Medium Shading 1 Accent 6" w:semiHidden="0" w:uiPriority="63" w:unhideWhenUsed="0"/>
+    <w:lsdException w:name="Medium Shading 2 Accent 6" w:semiHidden="0" w:uiPriority="64" w:unhideWhenUsed="0"/>
+    <w:lsdException w:name="Medium List 1 Accent 6" w:semiHidden="0" w:uiPriority="65" w:unhideWhenUsed="0"/>
+    <w:lsdException w:name="Medium List 2 Accent 6" w:semiHidden="0" w:uiPriority="66" w:unhideWhenUsed="0"/>
+    <w:lsdException w:name="Medium Grid 1 Accent 6" w:semiHidden="0" w:uiPriority="67" w:unhideWhenUsed="0"/>
+    <w:lsdException w:name="Medium Grid 2 Accent 6" w:semiHidden="0" w:uiPriority="68" w:unhideWhenUsed="0"/>
+    <w:lsdException w:name="Medium Grid 3 Accent 6" w:semiHidden="0" w:uiPriority="69" w:unhideWhenUsed="0"/>
+    <w:lsdException w:name="Dark List Accent 6" w:semiHidden="0" w:uiPriority="70" w:unhideWhenUsed="0"/>
+    <w:lsdException w:name="Colorful Shading Accent 6" w:semiHidden="0" w:uiPriority="71" w:unhideWhenUsed="0"/>
+    <w:lsdException w:name="Colorful List Accent 6" w:semiHidden="0" w:uiPriority="72" w:unhideWhenUsed="0"/>
+    <w:lsdException w:name="Colorful Grid Accent 6" w:semiHidden="0" w:uiPriority="73" w:unhideWhenUsed="0"/>
+    <w:lsdException w:name="Subtle Emphasis" w:semiHidden="0" w:uiPriority="19" w:unhideWhenUsed="0" w:qFormat="1"/>
+    <w:lsdException w:name="Intense Emphasis" w:semiHidden="0" w:uiPriority="21" w:unhideWhenUsed="0" w:qFormat="1"/>
+    <w:lsdException w:name="Subtle Reference" w:semiHidden="0" w:uiPriority="31" w:unhideWhenUsed="0" w:qFormat="1"/>
+    <w:lsdException w:name="Intense Reference" w:semiHidden="0" w:uiPriority="32" w:unhideWhenUsed="0" w:qFormat="1"/>
+    <w:lsdException w:name="Book Title" w:semiHidden="0" w:uiPriority="33" w:unhideWhenUsed="0" w:qFormat="1"/>
+    <w:lsdException w:name="Bibliography" w:uiPriority="37"/>
+    <w:lsdException w:name="TOC Heading" w:uiPriority="39" w:qFormat="1"/>
+  </w:latentStyles>
+  <w:style w:type="paragraph" w:default="1" w:styleId="Normal">
+    <w:name w:val="Normal"/>
+    <w:qFormat/>
+  </w:style>
+  <w:style w:type="paragraph" w:styleId="Heading1">
+    <w:name w:val="heading 1"/>
+    <w:basedOn w:val="Normal"/>
+    <w:next w:val="Normal"/>
+    <w:link w:val="Heading1Char"/>
+    <w:uiPriority w:val="9"/>
+    <w:qFormat/>
+    <w:rsid w:val="005371D6"/>
+    <w:pPr>
+      <w:keepNext/>
+      <w:keepLines/>
+      <w:spacing w:before="480" w:after="0"/>
+      <w:outlineLvl w:val="0"/>
+    </w:pPr>
+    <w:rPr>
+      <w:rFonts w:asciiTheme="majorHAnsi" w:eastAsiaTheme="majorEastAsia" w:hAnsiTheme="majorHAnsi" w:cstheme="majorBidi"/>
+      <w:b/>
+      <w:bCs/>
+      <w:color w:val="365F91" w:themeColor="accent1" w:themeShade="BF"/>
+      <w:sz w:val="28"/>
+      <w:szCs w:val="28"/>
+    </w:rPr>
+  </w:style>
+  <w:style w:type="paragraph" w:styleId="Heading2">
+    <w:name w:val="heading 2"/>
+    <w:basedOn w:val="Normal"/>
+    <w:next w:val="Normal"/>
+    <w:link w:val="Heading2Char"/>
+    <w:uiPriority w:val="9"/>
+    <w:unhideWhenUsed/>
+    <w:qFormat/>
+    <w:rsid w:val="00860748"/>
+    <w:pPr>
+      <w:keepNext/>
+      <w:keepLines/>
+      <w:spacing w:before="200" w:after="0"/>
+      <w:outlineLvl w:val="1"/>
+    </w:pPr>
+    <w:rPr>
+      <w:rFonts w:asciiTheme="majorHAnsi" w:eastAsiaTheme="majorEastAsia" w:hAnsiTheme="majorHAnsi" w:cstheme="majorBidi"/>
+      <w:b/>
+      <w:bCs/>
+      <w:color w:val="4F81BD" w:themeColor="accent1"/>
+      <w:sz w:val="26"/>
+      <w:szCs w:val="26"/>
+    </w:rPr>
+  </w:style>
+  <w:style w:type="character" w:default="1" w:styleId="DefaultParagraphFont">
+    <w:name w:val="Default Paragraph Font"/>
+    <w:uiPriority w:val="1"/>
+    <w:semiHidden/>
+    <w:unhideWhenUsed/>
+  </w:style>
+  <w:style w:type="table" w:default="1" w:styleId="TableNormal">
+    <w:name w:val="Normal Table"/>
+    <w:uiPriority w:val="99"/>
+    <w:semiHidden/>
+    <w:unhideWhenUsed/>
+    <w:tblPr>
+      <w:tblInd w:w="0" w:type="dxa"/>
+      <w:tblCellMar>
+        <w:top w:w="0" w:type="dxa"/>
+        <w:left w:w="108" w:type="dxa"/>
+        <w:bottom w:w="0" w:type="dxa"/>
+        <w:right w:w="108" w:type="dxa"/>
+      </w:tblCellMar>
+    </w:tblPr>
+  </w:style>
+  <w:style w:type="numbering" w:default="1" w:styleId="NoList">
+    <w:name w:val="No List"/>
+    <w:uiPriority w:val="99"/>
+    <w:semiHidden/>
+    <w:unhideWhenUsed/>
+  </w:style>
+  <w:style w:type="character" w:customStyle="1" w:styleId="Heading1Char">
+    <w:name w:val="Heading 1 Char"/>
+    <w:basedOn w:val="DefaultParagraphFont"/>
+    <w:link w:val="Heading1"/>
+    <w:uiPriority w:val="9"/>
+    <w:rsid w:val="005371D6"/>
+    <w:rPr>
+      <w:rFonts w:asciiTheme="majorHAnsi" w:eastAsiaTheme="majorEastAsia" w:hAnsiTheme="majorHAnsi" w:cstheme="majorBidi"/>
+      <w:b/>
+      <w:bCs/>
+      <w:color w:val="365F91" w:themeColor="accent1" w:themeShade="BF"/>
+      <w:sz w:val="28"/>
+      <w:szCs w:val="28"/>
+    </w:rPr>
+  </w:style>
+  <w:style w:type="paragraph" w:styleId="ListParagraph">
+    <w:name w:val="List Paragraph"/>
+    <w:basedOn w:val="Normal"/>
+    <w:uiPriority w:val="34"/>
+    <w:qFormat/>
+    <w:rsid w:val="005371D6"/>
+    <w:pPr>
+      <w:ind w:left="720"/>
+      <w:contextualSpacing/>
+    </w:pPr>
+  </w:style>
+  <w:style w:type="character" w:customStyle="1" w:styleId="Heading2Char">
+    <w:name w:val="Heading 2 Char"/>
+    <w:basedOn w:val="DefaultParagraphFont"/>
+    <w:link w:val="Heading2"/>
+    <w:uiPriority w:val="9"/>
+    <w:rsid w:val="00860748"/>
+    <w:rPr>
+      <w:rFonts w:asciiTheme="majorHAnsi" w:eastAsiaTheme="majorEastAsia" w:hAnsiTheme="majorHAnsi" w:cstheme="majorBidi"/>
+      <w:b/>
+      <w:bCs/>
+      <w:color w:val="4F81BD" w:themeColor="accent1"/>
+      <w:sz w:val="26"/>
+      <w:szCs w:val="26"/>
+    </w:rPr>
+  </w:style>
+  <w:style w:type="character" w:styleId="Hyperlink">
+    <w:name w:val="Hyperlink"/>
+    <w:basedOn w:val="DefaultParagraphFont"/>
+    <w:uiPriority w:val="99"/>
+    <w:unhideWhenUsed/>
+    <w:rsid w:val="008A47EA"/>
+    <w:rPr>
+      <w:color w:val="0000FF"/>
+      <w:u w:val="single"/>
+    </w:rPr>
+  </w:style>
+  <w:style w:type="paragraph" w:styleId="Title">
+    <w:name w:val="Title"/>
+    <w:basedOn w:val="Normal"/>
+    <w:next w:val="Normal"/>
+    <w:link w:val="TitleChar"/>
+    <w:uiPriority w:val="10"/>
+    <w:qFormat/>
+    <w:rsid w:val="00B40C38"/>
+    <w:pPr>
+      <w:pBdr>
+        <w:bottom w:val="single" w:sz="8" w:space="4" w:color="4F81BD" w:themeColor="accent1"/>
+      </w:pBdr>
+      <w:spacing w:after="300" w:line="240" w:lineRule="auto"/>
+      <w:contextualSpacing/>
+    </w:pPr>
+    <w:rPr>
+      <w:rFonts w:asciiTheme="majorHAnsi" w:eastAsiaTheme="majorEastAsia" w:hAnsiTheme="majorHAnsi" w:cstheme="majorBidi"/>
+      <w:color w:val="17365D" w:themeColor="text2" w:themeShade="BF"/>
+      <w:spacing w:val="5"/>
+      <w:kern w:val="28"/>
+      <w:sz w:val="52"/>
+      <w:szCs w:val="52"/>
+    </w:rPr>
+  </w:style>
+  <w:style w:type="character" w:customStyle="1" w:styleId="TitleChar">
+    <w:name w:val="Title Char"/>
+    <w:basedOn w:val="DefaultParagraphFont"/>
+    <w:link w:val="Title"/>
+    <w:uiPriority w:val="10"/>
+    <w:rsid w:val="00B40C38"/>
+    <w:rPr>
+      <w:rFonts w:asciiTheme="majorHAnsi" w:eastAsiaTheme="majorEastAsia" w:hAnsiTheme="majorHAnsi" w:cstheme="majorBidi"/>
+      <w:color w:val="17365D" w:themeColor="text2" w:themeShade="BF"/>
+      <w:spacing w:val="5"/>
+      <w:kern w:val="28"/>
+      <w:sz w:val="52"/>
+      <w:szCs w:val="52"/>
+    </w:rPr>
+  </w:style>
+  <w:style w:type="paragraph" w:styleId="BalloonText">
+    <w:name w:val="Balloon Text"/>
+    <w:basedOn w:val="Normal"/>
+    <w:link w:val="BalloonTextChar"/>
+    <w:uiPriority w:val="99"/>
+    <w:semiHidden/>
+    <w:unhideWhenUsed/>
+    <w:rsid w:val="00253230"/>
+    <w:pPr>
+      <w:spacing w:after="0" w:line="240" w:lineRule="auto"/>
+    </w:pPr>
+    <w:rPr>
+      <w:rFonts w:ascii="Tahoma" w:hAnsi="Tahoma" w:cs="Tahoma"/>
+      <w:sz w:val="16"/>
+      <w:szCs w:val="16"/>
+    </w:rPr>
+  </w:style>
+  <w:style w:type="character" w:customStyle="1" w:styleId="BalloonTextChar">
+    <w:name w:val="Balloon Text Char"/>
+    <w:basedOn w:val="DefaultParagraphFont"/>
+    <w:link w:val="BalloonText"/>
+    <w:uiPriority w:val="99"/>
+    <w:semiHidden/>
+    <w:rsid w:val="00253230"/>
+    <w:rPr>
+      <w:rFonts w:ascii="Tahoma" w:hAnsi="Tahoma" w:cs="Tahoma"/>
+      <w:sz w:val="16"/>
+      <w:szCs w:val="16"/>
     </w:rPr>
   </w:style>
 </w:styles>

</xml_diff>